<commit_message>
1. Scipt changes 2. Document Update
1. Scipt changes
2. Document Update
</commit_message>
<xml_diff>
--- a/documents/DeploymentGuide-franks.docx
+++ b/documents/DeploymentGuide-franks.docx
@@ -82,8 +82,16 @@
         <w:rPr>
           <w:b/>
         </w:rPr>
-        <w:t>A BluePrint</w:t>
-      </w:r>
+        <w:t xml:space="preserve">A </w:t>
+      </w:r>
+      <w:proofErr w:type="spellStart"/>
+      <w:r>
+        <w:rPr>
+          <w:b/>
+        </w:rPr>
+        <w:t>BluePrint</w:t>
+      </w:r>
+      <w:proofErr w:type="spellEnd"/>
       <w:r>
         <w:t xml:space="preserve"> – The blue print provides </w:t>
       </w:r>
@@ -205,7 +213,15 @@
         <w:t>Post-installa</w:t>
       </w:r>
       <w:r>
-        <w:t xml:space="preserve">tion process that deploys a </w:t>
+        <w:t xml:space="preserve">tion process that deploys </w:t>
+      </w:r>
+      <w:proofErr w:type="spellStart"/>
+      <w:r>
+        <w:t>a</w:t>
+      </w:r>
+      <w:proofErr w:type="spellEnd"/>
+      <w:r>
+        <w:t xml:space="preserve"> </w:t>
       </w:r>
       <w:hyperlink r:id="rId7" w:history="1">
         <w:r>
@@ -231,8 +247,13 @@
         <w:t>)</w:t>
       </w:r>
       <w:r>
-        <w:t>, and builds out the we</w:t>
-      </w:r>
+        <w:t xml:space="preserve">, and builds out the </w:t>
+      </w:r>
+      <w:proofErr w:type="spellStart"/>
+      <w:r>
+        <w:t>we</w:t>
+      </w:r>
+      <w:proofErr w:type="spellEnd"/>
       <w:r>
         <w:t xml:space="preserve"> </w:t>
       </w:r>
@@ -409,8 +430,13 @@
         <w:spacing w:after="0"/>
       </w:pPr>
       <w:r>
-        <w:t>Username: EdnaB</w:t>
-      </w:r>
+        <w:t xml:space="preserve">Username: </w:t>
+      </w:r>
+      <w:proofErr w:type="spellStart"/>
+      <w:r>
+        <w:t>EdnaB</w:t>
+      </w:r>
+      <w:proofErr w:type="spellEnd"/>
     </w:p>
     <w:p>
       <w:pPr>
@@ -494,8 +520,13 @@
       <w:r>
         <w:t xml:space="preserve">number, expiration, and, verification information - </w:t>
       </w:r>
-      <w:r>
-        <w:t xml:space="preserve">cvc) </w:t>
+      <w:proofErr w:type="spellStart"/>
+      <w:r>
+        <w:t>cvc</w:t>
+      </w:r>
+      <w:proofErr w:type="spellEnd"/>
+      <w:r>
+        <w:t xml:space="preserve">) </w:t>
       </w:r>
     </w:p>
     <w:p>
@@ -540,8 +571,13 @@
         <w:spacing w:after="0"/>
       </w:pPr>
       <w:r>
-        <w:t>Username: ChrisA</w:t>
-      </w:r>
+        <w:t xml:space="preserve">Username: </w:t>
+      </w:r>
+      <w:proofErr w:type="spellStart"/>
+      <w:r>
+        <w:t>ChrisA</w:t>
+      </w:r>
+      <w:proofErr w:type="spellEnd"/>
     </w:p>
     <w:p>
       <w:pPr>
@@ -766,7 +802,23 @@
         </w:numPr>
       </w:pPr>
       <w:r>
-        <w:t>Enable encryption, and encrypt key service elements (Patient SSN, DOB, Credit card #, Exp date, CVV sames)</w:t>
+        <w:t xml:space="preserve">Enable encryption, and encrypt key service elements (Patient SSN, DOB, Credit card #, </w:t>
+      </w:r>
+      <w:proofErr w:type="spellStart"/>
+      <w:r>
+        <w:t>Exp</w:t>
+      </w:r>
+      <w:proofErr w:type="spellEnd"/>
+      <w:r>
+        <w:t xml:space="preserve"> date, CVV </w:t>
+      </w:r>
+      <w:proofErr w:type="spellStart"/>
+      <w:r>
+        <w:t>sames</w:t>
+      </w:r>
+      <w:proofErr w:type="spellEnd"/>
+      <w:r>
+        <w:t>)</w:t>
       </w:r>
     </w:p>
     <w:p>
@@ -847,7 +899,15 @@
         </w:numPr>
       </w:pPr>
       <w:r>
-        <w:t xml:space="preserve">If you have Powershell v5.x or above, skip to step </w:t>
+        <w:t xml:space="preserve">If you have </w:t>
+      </w:r>
+      <w:proofErr w:type="spellStart"/>
+      <w:r>
+        <w:t>Powershell</w:t>
+      </w:r>
+      <w:proofErr w:type="spellEnd"/>
+      <w:r>
+        <w:t xml:space="preserve"> v5.x or above, skip to step </w:t>
       </w:r>
       <w:r>
         <w:t>2</w:t>
@@ -918,7 +978,15 @@
         </w:numPr>
       </w:pPr>
       <w:r>
-        <w:t xml:space="preserve">Install Latest Windows Powershell from here </w:t>
+        <w:t xml:space="preserve">Install Latest Windows </w:t>
+      </w:r>
+      <w:proofErr w:type="spellStart"/>
+      <w:r>
+        <w:t>Powershell</w:t>
+      </w:r>
+      <w:proofErr w:type="spellEnd"/>
+      <w:r>
+        <w:t xml:space="preserve"> from here </w:t>
       </w:r>
       <w:hyperlink r:id="rId9" w:history="1">
         <w:r>
@@ -941,8 +1009,13 @@
         </w:numPr>
       </w:pPr>
       <w:r>
-        <w:t>Install Powershell</w:t>
-      </w:r>
+        <w:t xml:space="preserve">Install </w:t>
+      </w:r>
+      <w:proofErr w:type="spellStart"/>
+      <w:r>
+        <w:t>Powershell</w:t>
+      </w:r>
+      <w:proofErr w:type="spellEnd"/>
       <w:r>
         <w:t xml:space="preserve"> Modules</w:t>
       </w:r>
@@ -962,9 +1035,11 @@
       <w:r>
         <w:t xml:space="preserve">Open </w:t>
       </w:r>
+      <w:proofErr w:type="spellStart"/>
       <w:r>
         <w:t>Powershell</w:t>
       </w:r>
+      <w:proofErr w:type="spellEnd"/>
       <w:r>
         <w:t xml:space="preserve"> in Administrator Mode</w:t>
       </w:r>
@@ -1048,8 +1123,19 @@
                 <w:sz w:val="18"/>
                 <w:szCs w:val="18"/>
               </w:rPr>
-              <w:t>Set-ExecutionPolicy</w:t>
-            </w:r>
+              <w:t>Set-</w:t>
+            </w:r>
+            <w:proofErr w:type="spellStart"/>
+            <w:r>
+              <w:rPr>
+                <w:rFonts w:ascii="Lucida Console" w:hAnsi="Lucida Console" w:cs="Lucida Console"/>
+                <w:color w:val="0000FF"/>
+                <w:sz w:val="18"/>
+                <w:szCs w:val="18"/>
+              </w:rPr>
+              <w:t>ExecutionPolicy</w:t>
+            </w:r>
+            <w:proofErr w:type="spellEnd"/>
             <w:r>
               <w:rPr>
                 <w:rFonts w:ascii="Lucida Console" w:hAnsi="Lucida Console" w:cs="Lucida Console"/>
@@ -1058,6 +1144,7 @@
               </w:rPr>
               <w:t xml:space="preserve"> </w:t>
             </w:r>
+            <w:proofErr w:type="spellStart"/>
             <w:r>
               <w:rPr>
                 <w:rFonts w:ascii="Lucida Console" w:hAnsi="Lucida Console" w:cs="Lucida Console"/>
@@ -1067,6 +1154,7 @@
               </w:rPr>
               <w:t>RemoteSigned</w:t>
             </w:r>
+            <w:proofErr w:type="spellEnd"/>
             <w:r>
               <w:rPr>
                 <w:rFonts w:ascii="Lucida Console" w:hAnsi="Lucida Console" w:cs="Lucida Console"/>
@@ -1105,6 +1193,7 @@
               </w:rPr>
               <w:t xml:space="preserve"> </w:t>
             </w:r>
+            <w:proofErr w:type="spellStart"/>
             <w:r>
               <w:rPr>
                 <w:rFonts w:ascii="Lucida Console" w:hAnsi="Lucida Console" w:cs="Lucida Console"/>
@@ -1114,6 +1203,7 @@
               </w:rPr>
               <w:t>AzureRM</w:t>
             </w:r>
+            <w:proofErr w:type="spellEnd"/>
             <w:r>
               <w:rPr>
                 <w:rFonts w:ascii="Lucida Console" w:hAnsi="Lucida Console" w:cs="Lucida Console"/>
@@ -1152,6 +1242,7 @@
               </w:rPr>
               <w:t xml:space="preserve"> </w:t>
             </w:r>
+            <w:proofErr w:type="spellStart"/>
             <w:r>
               <w:rPr>
                 <w:rFonts w:ascii="Lucida Console" w:hAnsi="Lucida Console" w:cs="Lucida Console"/>
@@ -1161,6 +1252,7 @@
               </w:rPr>
               <w:t>AzureAD</w:t>
             </w:r>
+            <w:proofErr w:type="spellEnd"/>
             <w:r>
               <w:rPr>
                 <w:rFonts w:ascii="Lucida Console" w:hAnsi="Lucida Console" w:cs="Lucida Console"/>
@@ -1176,8 +1268,19 @@
                 <w:sz w:val="18"/>
                 <w:szCs w:val="18"/>
               </w:rPr>
-              <w:t>-AllowClobber</w:t>
-            </w:r>
+              <w:t>-</w:t>
+            </w:r>
+            <w:proofErr w:type="spellStart"/>
+            <w:r>
+              <w:rPr>
+                <w:rFonts w:ascii="Lucida Console" w:hAnsi="Lucida Console" w:cs="Lucida Console"/>
+                <w:color w:val="000080"/>
+                <w:sz w:val="18"/>
+                <w:szCs w:val="18"/>
+              </w:rPr>
+              <w:t>AllowClobber</w:t>
+            </w:r>
+            <w:proofErr w:type="spellEnd"/>
             <w:r>
               <w:rPr>
                 <w:rFonts w:ascii="Lucida Console" w:hAnsi="Lucida Console" w:cs="Lucida Console"/>
@@ -1240,8 +1343,19 @@
                 <w:sz w:val="18"/>
                 <w:szCs w:val="18"/>
               </w:rPr>
-              <w:t>Enable-AzureRMDiagnostics</w:t>
-            </w:r>
+              <w:t>Enable-</w:t>
+            </w:r>
+            <w:proofErr w:type="spellStart"/>
+            <w:r>
+              <w:rPr>
+                <w:rFonts w:ascii="Lucida Console" w:hAnsi="Lucida Console" w:cs="Lucida Console"/>
+                <w:color w:val="8A2BE2"/>
+                <w:sz w:val="18"/>
+                <w:szCs w:val="18"/>
+              </w:rPr>
+              <w:t>AzureRMDiagnostics</w:t>
+            </w:r>
+            <w:proofErr w:type="spellEnd"/>
             <w:r>
               <w:rPr>
                 <w:rFonts w:ascii="Lucida Console" w:hAnsi="Lucida Console" w:cs="Lucida Console"/>
@@ -1314,6 +1428,7 @@
               </w:rPr>
               <w:t xml:space="preserve"> </w:t>
             </w:r>
+            <w:proofErr w:type="spellStart"/>
             <w:r>
               <w:rPr>
                 <w:rFonts w:ascii="Lucida Console" w:hAnsi="Lucida Console" w:cs="Lucida Console"/>
@@ -1323,6 +1438,7 @@
               </w:rPr>
               <w:t>AzureDiagnosticsAndLogAnalytics</w:t>
             </w:r>
+            <w:proofErr w:type="spellEnd"/>
             <w:r>
               <w:rPr>
                 <w:rFonts w:ascii="Lucida Console" w:hAnsi="Lucida Console" w:cs="Lucida Console"/>
@@ -1378,6 +1494,7 @@
               </w:rPr>
               <w:t xml:space="preserve"> </w:t>
             </w:r>
+            <w:proofErr w:type="spellStart"/>
             <w:r>
               <w:rPr>
                 <w:rFonts w:ascii="Lucida Console" w:hAnsi="Lucida Console" w:cs="Lucida Console"/>
@@ -1387,6 +1504,7 @@
               </w:rPr>
               <w:t>Sqlps</w:t>
             </w:r>
+            <w:proofErr w:type="spellEnd"/>
             <w:r>
               <w:rPr>
                 <w:rFonts w:ascii="Lucida Console" w:hAnsi="Lucida Console" w:cs="Lucida Console"/>
@@ -1402,8 +1520,19 @@
                 <w:sz w:val="18"/>
                 <w:szCs w:val="18"/>
               </w:rPr>
-              <w:t>-DisableNameChecking</w:t>
-            </w:r>
+              <w:t>-</w:t>
+            </w:r>
+            <w:proofErr w:type="spellStart"/>
+            <w:r>
+              <w:rPr>
+                <w:rFonts w:ascii="Lucida Console" w:hAnsi="Lucida Console" w:cs="Lucida Console"/>
+                <w:color w:val="000080"/>
+                <w:sz w:val="18"/>
+                <w:szCs w:val="18"/>
+              </w:rPr>
+              <w:t>DisableNameChecking</w:t>
+            </w:r>
+            <w:proofErr w:type="spellEnd"/>
             <w:r>
               <w:rPr>
                 <w:rFonts w:ascii="Lucida Console" w:hAnsi="Lucida Console" w:cs="Lucida Console"/>
@@ -1523,12 +1652,14 @@
                 <w:rFonts w:eastAsia="Times New Roman"/>
               </w:rPr>
             </w:pPr>
+            <w:proofErr w:type="spellStart"/>
             <w:r>
               <w:rPr>
                 <w:rFonts w:eastAsia="Times New Roman"/>
               </w:rPr>
               <w:t>AzureRM</w:t>
             </w:r>
+            <w:proofErr w:type="spellEnd"/>
           </w:p>
         </w:tc>
         <w:tc>
@@ -1615,7 +1746,21 @@
               <w:rPr>
                 <w:rFonts w:eastAsia="Times New Roman"/>
               </w:rPr>
-              <w:t>Login-AzureRmAccount -Credential $cred</w:t>
+              <w:t>Login-</w:t>
+            </w:r>
+            <w:proofErr w:type="spellStart"/>
+            <w:r>
+              <w:rPr>
+                <w:rFonts w:eastAsia="Times New Roman"/>
+              </w:rPr>
+              <w:t>AzureRmAccount</w:t>
+            </w:r>
+            <w:proofErr w:type="spellEnd"/>
+            <w:r>
+              <w:rPr>
+                <w:rFonts w:eastAsia="Times New Roman"/>
+              </w:rPr>
+              <w:t xml:space="preserve"> -Credential $cred</w:t>
             </w:r>
           </w:p>
           <w:p>
@@ -1795,7 +1940,27 @@
                 <w:sz w:val="20"/>
                 <w:szCs w:val="20"/>
               </w:rPr>
-              <w:t>Connect-AzureAD -Credential $Credential</w:t>
+              <w:t>Connect-</w:t>
+            </w:r>
+            <w:proofErr w:type="spellStart"/>
+            <w:r>
+              <w:rPr>
+                <w:rFonts w:ascii="Courier New" w:eastAsia="Times New Roman" w:hAnsi="Courier New" w:cs="Courier New"/>
+                <w:color w:val="000000"/>
+                <w:sz w:val="20"/>
+                <w:szCs w:val="20"/>
+              </w:rPr>
+              <w:t>AzureAD</w:t>
+            </w:r>
+            <w:proofErr w:type="spellEnd"/>
+            <w:r>
+              <w:rPr>
+                <w:rFonts w:ascii="Courier New" w:eastAsia="Times New Roman" w:hAnsi="Courier New" w:cs="Courier New"/>
+                <w:color w:val="000000"/>
+                <w:sz w:val="20"/>
+                <w:szCs w:val="20"/>
+              </w:rPr>
+              <w:t xml:space="preserve"> -Credential $Credential</w:t>
             </w:r>
           </w:p>
         </w:tc>
@@ -1826,12 +1991,14 @@
               </w:rPr>
               <w:t xml:space="preserve"> </w:t>
             </w:r>
+            <w:proofErr w:type="spellStart"/>
             <w:r>
               <w:rPr>
                 <w:rFonts w:eastAsia="Times New Roman"/>
               </w:rPr>
               <w:t>AzureRM</w:t>
             </w:r>
+            <w:proofErr w:type="spellEnd"/>
             <w:r>
               <w:rPr>
                 <w:rFonts w:eastAsia="Times New Roman"/>
@@ -1930,12 +2097,14 @@
               </w:rPr>
               <w:t xml:space="preserve"> </w:t>
             </w:r>
+            <w:proofErr w:type="spellStart"/>
             <w:r>
               <w:rPr>
                 <w:rFonts w:eastAsia="Times New Roman"/>
               </w:rPr>
               <w:t>LogAnalytics</w:t>
             </w:r>
+            <w:proofErr w:type="spellEnd"/>
           </w:p>
         </w:tc>
         <w:tc>
@@ -1987,8 +2156,16 @@
               <w:rPr>
                 <w:rFonts w:eastAsia="Times New Roman"/>
               </w:rPr>
-              <w:t>SQL Server Powershell</w:t>
-            </w:r>
+              <w:t xml:space="preserve">SQL Server </w:t>
+            </w:r>
+            <w:proofErr w:type="spellStart"/>
+            <w:r>
+              <w:rPr>
+                <w:rFonts w:eastAsia="Times New Roman"/>
+              </w:rPr>
+              <w:t>Powershell</w:t>
+            </w:r>
+            <w:proofErr w:type="spellEnd"/>
           </w:p>
         </w:tc>
         <w:tc>
@@ -2080,11 +2257,19 @@
               </w:rPr>
               <w:t>-</w:t>
             </w:r>
+            <w:proofErr w:type="spellStart"/>
             <w:r>
               <w:rPr>
                 <w:color w:val="000000"/>
               </w:rPr>
-              <w:t xml:space="preserve">ListAvailable </w:t>
+              <w:t>ListAvailable</w:t>
+            </w:r>
+            <w:proofErr w:type="spellEnd"/>
+            <w:r>
+              <w:rPr>
+                <w:color w:val="000000"/>
+              </w:rPr>
+              <w:t xml:space="preserve"> </w:t>
             </w:r>
             <w:r>
               <w:rPr>
@@ -2096,7 +2281,21 @@
               <w:rPr>
                 <w:color w:val="000000"/>
               </w:rPr>
-              <w:t>Name Sqlps;</w:t>
+              <w:t xml:space="preserve">Name </w:t>
+            </w:r>
+            <w:proofErr w:type="spellStart"/>
+            <w:r>
+              <w:rPr>
+                <w:color w:val="000000"/>
+              </w:rPr>
+              <w:t>Sqlps</w:t>
+            </w:r>
+            <w:proofErr w:type="spellEnd"/>
+            <w:r>
+              <w:rPr>
+                <w:color w:val="000000"/>
+              </w:rPr>
+              <w:t>;</w:t>
             </w:r>
           </w:p>
           <w:p>
@@ -2245,8 +2444,13 @@
           <w:numId w:val="11"/>
         </w:numPr>
       </w:pPr>
-      <w:r>
-        <w:t>Pfx files needs to be base64 encrypted before uploading to Azure.</w:t>
+      <w:proofErr w:type="spellStart"/>
+      <w:r>
+        <w:t>Pfx</w:t>
+      </w:r>
+      <w:proofErr w:type="spellEnd"/>
+      <w:r>
+        <w:t xml:space="preserve"> files needs to be base64 encrypted before uploading to Azure.</w:t>
       </w:r>
       <w:r>
         <w:t xml:space="preserve"> -self signed cert – let’s encrypt</w:t>
@@ -2411,8 +2615,17 @@
           <w:rFonts w:ascii="Segoe UI" w:hAnsi="Segoe UI" w:cs="Segoe UI"/>
           <w:i/>
         </w:rPr>
-        <w:t>connect-msolservice</w:t>
-      </w:r>
+        <w:t>connect-</w:t>
+      </w:r>
+      <w:proofErr w:type="spellStart"/>
+      <w:r>
+        <w:rPr>
+          <w:rFonts w:ascii="Segoe UI" w:hAnsi="Segoe UI" w:cs="Segoe UI"/>
+          <w:i/>
+        </w:rPr>
+        <w:t>msolservice</w:t>
+      </w:r>
+      <w:proofErr w:type="spellEnd"/>
       <w:r>
         <w:rPr>
           <w:rFonts w:ascii="Segoe UI" w:hAnsi="Segoe UI" w:cs="Segoe UI"/>
@@ -2570,31 +2783,34 @@
           <w:sz w:val="24"/>
           <w:szCs w:val="24"/>
         </w:rPr>
-        <w:t>Select Runbooks and run ‘azureautomationtutorialscript’ to verify run as service.</w:t>
-      </w:r>
-    </w:p>
-    <w:p>
-      <w:pPr>
-        <w:ind w:left="1440"/>
-        <w:rPr>
-          <w:rFonts w:cstheme="minorHAnsi"/>
+        <w:t>Select Runbooks and run ‘</w:t>
+      </w:r>
+      <w:proofErr w:type="spellStart"/>
+      <w:r>
+        <w:rPr>
+          <w:rFonts w:cstheme="minorHAnsi"/>
+          <w:i/>
           <w:color w:val="333333"/>
           <w:sz w:val="24"/>
           <w:szCs w:val="24"/>
         </w:rPr>
-      </w:pPr>
-      <w:r>
-        <w:rPr>
-          <w:rFonts w:cstheme="minorHAnsi"/>
+        <w:t>azureautomationtutorialscript</w:t>
+      </w:r>
+      <w:proofErr w:type="spellEnd"/>
+      <w:r>
+        <w:rPr>
+          <w:rFonts w:cstheme="minorHAnsi"/>
+          <w:i/>
           <w:color w:val="333333"/>
           <w:sz w:val="24"/>
           <w:szCs w:val="24"/>
         </w:rPr>
-        <w:t>At this point record:</w:t>
-      </w:r>
-    </w:p>
-    <w:p>
-      <w:pPr>
+        <w:t>’ to verify run as service.</w:t>
+      </w:r>
+    </w:p>
+    <w:p>
+      <w:pPr>
+        <w:ind w:left="1440"/>
         <w:rPr>
           <w:rFonts w:cstheme="minorHAnsi"/>
           <w:color w:val="333333"/>
@@ -2609,17 +2825,18 @@
           <w:sz w:val="24"/>
           <w:szCs w:val="24"/>
         </w:rPr>
-        <w:tab/>
-      </w:r>
-      <w:r>
+        <w:t>At this point record:</w:t>
+      </w:r>
+    </w:p>
+    <w:p>
+      <w:pPr>
         <w:rPr>
           <w:rFonts w:cstheme="minorHAnsi"/>
           <w:color w:val="333333"/>
           <w:sz w:val="24"/>
           <w:szCs w:val="24"/>
         </w:rPr>
-        <w:tab/>
-      </w:r>
+      </w:pPr>
       <w:r>
         <w:rPr>
           <w:rFonts w:cstheme="minorHAnsi"/>
@@ -2636,7 +2853,7 @@
           <w:sz w:val="24"/>
           <w:szCs w:val="24"/>
         </w:rPr>
-        <w:t xml:space="preserve">#Name of Automation </w:t>
+        <w:tab/>
       </w:r>
       <w:r>
         <w:rPr>
@@ -2645,7 +2862,45 @@
           <w:sz w:val="24"/>
           <w:szCs w:val="24"/>
         </w:rPr>
-        <w:t xml:space="preserve"> eg - </w:t>
+        <w:tab/>
+      </w:r>
+      <w:r>
+        <w:rPr>
+          <w:rFonts w:cstheme="minorHAnsi"/>
+          <w:color w:val="333333"/>
+          <w:sz w:val="24"/>
+          <w:szCs w:val="24"/>
+        </w:rPr>
+        <w:t xml:space="preserve">#Name of Automation </w:t>
+      </w:r>
+      <w:r>
+        <w:rPr>
+          <w:rFonts w:cstheme="minorHAnsi"/>
+          <w:color w:val="333333"/>
+          <w:sz w:val="24"/>
+          <w:szCs w:val="24"/>
+        </w:rPr>
+        <w:t xml:space="preserve"> </w:t>
+      </w:r>
+      <w:proofErr w:type="spellStart"/>
+      <w:r>
+        <w:rPr>
+          <w:rFonts w:cstheme="minorHAnsi"/>
+          <w:color w:val="333333"/>
+          <w:sz w:val="24"/>
+          <w:szCs w:val="24"/>
+        </w:rPr>
+        <w:t>eg</w:t>
+      </w:r>
+      <w:proofErr w:type="spellEnd"/>
+      <w:r>
+        <w:rPr>
+          <w:rFonts w:cstheme="minorHAnsi"/>
+          <w:color w:val="333333"/>
+          <w:sz w:val="24"/>
+          <w:szCs w:val="24"/>
+        </w:rPr>
+        <w:t xml:space="preserve"> - </w:t>
       </w:r>
       <w:r>
         <w:rPr>
@@ -2693,7 +2948,27 @@
           <w:szCs w:val="24"/>
         </w:rPr>
         <w:tab/>
-        <w:t xml:space="preserve">#Resource group you added eg – </w:t>
+        <w:t xml:space="preserve">#Resource group you added </w:t>
+      </w:r>
+      <w:proofErr w:type="spellStart"/>
+      <w:r>
+        <w:rPr>
+          <w:rFonts w:cstheme="minorHAnsi"/>
+          <w:color w:val="333333"/>
+          <w:sz w:val="24"/>
+          <w:szCs w:val="24"/>
+        </w:rPr>
+        <w:t>eg</w:t>
+      </w:r>
+      <w:proofErr w:type="spellEnd"/>
+      <w:r>
+        <w:rPr>
+          <w:rFonts w:cstheme="minorHAnsi"/>
+          <w:color w:val="333333"/>
+          <w:sz w:val="24"/>
+          <w:szCs w:val="24"/>
+        </w:rPr>
+        <w:t xml:space="preserve"> – </w:t>
       </w:r>
       <w:r>
         <w:rPr>
@@ -2759,6 +3034,7 @@
         </w:rPr>
         <w:t xml:space="preserve">#Domain name </w:t>
       </w:r>
+      <w:proofErr w:type="spellStart"/>
       <w:r>
         <w:rPr>
           <w:rFonts w:cstheme="minorHAnsi"/>
@@ -2766,7 +3042,17 @@
           <w:sz w:val="24"/>
           <w:szCs w:val="24"/>
         </w:rPr>
-        <w:t xml:space="preserve">eg - </w:t>
+        <w:t>eg</w:t>
+      </w:r>
+      <w:proofErr w:type="spellEnd"/>
+      <w:r>
+        <w:rPr>
+          <w:rFonts w:cstheme="minorHAnsi"/>
+          <w:color w:val="333333"/>
+          <w:sz w:val="24"/>
+          <w:szCs w:val="24"/>
+        </w:rPr>
+        <w:t xml:space="preserve"> - </w:t>
       </w:r>
       <w:r>
         <w:rPr>
@@ -2796,7 +3082,27 @@
           <w:sz w:val="24"/>
           <w:szCs w:val="24"/>
         </w:rPr>
-        <w:t xml:space="preserve">#Subscription ID – eg - </w:t>
+        <w:t xml:space="preserve">#Subscription ID – </w:t>
+      </w:r>
+      <w:proofErr w:type="spellStart"/>
+      <w:r>
+        <w:rPr>
+          <w:rFonts w:cstheme="minorHAnsi"/>
+          <w:color w:val="333333"/>
+          <w:sz w:val="24"/>
+          <w:szCs w:val="24"/>
+        </w:rPr>
+        <w:t>eg</w:t>
+      </w:r>
+      <w:proofErr w:type="spellEnd"/>
+      <w:r>
+        <w:rPr>
+          <w:rFonts w:cstheme="minorHAnsi"/>
+          <w:color w:val="333333"/>
+          <w:sz w:val="24"/>
+          <w:szCs w:val="24"/>
+        </w:rPr>
+        <w:t xml:space="preserve"> - </w:t>
       </w:r>
       <w:r>
         <w:rPr>
@@ -2827,8 +3133,9 @@
           <w:sz w:val="24"/>
           <w:szCs w:val="24"/>
         </w:rPr>
-        <w:t xml:space="preserve">#Sufix – helps manage name – eg – </w:t>
-      </w:r>
+        <w:t>#</w:t>
+      </w:r>
+      <w:proofErr w:type="spellStart"/>
       <w:r>
         <w:rPr>
           <w:rFonts w:cstheme="minorHAnsi"/>
@@ -2836,8 +3143,48 @@
           <w:sz w:val="24"/>
           <w:szCs w:val="24"/>
         </w:rPr>
+        <w:t>Sufix</w:t>
+      </w:r>
+      <w:proofErr w:type="spellEnd"/>
+      <w:r>
+        <w:rPr>
+          <w:rFonts w:cstheme="minorHAnsi"/>
+          <w:color w:val="333333"/>
+          <w:sz w:val="24"/>
+          <w:szCs w:val="24"/>
+        </w:rPr>
+        <w:t xml:space="preserve"> – helps manage name – </w:t>
+      </w:r>
+      <w:proofErr w:type="spellStart"/>
+      <w:r>
+        <w:rPr>
+          <w:rFonts w:cstheme="minorHAnsi"/>
+          <w:color w:val="333333"/>
+          <w:sz w:val="24"/>
+          <w:szCs w:val="24"/>
+        </w:rPr>
+        <w:t>eg</w:t>
+      </w:r>
+      <w:proofErr w:type="spellEnd"/>
+      <w:r>
+        <w:rPr>
+          <w:rFonts w:cstheme="minorHAnsi"/>
+          <w:color w:val="333333"/>
+          <w:sz w:val="24"/>
+          <w:szCs w:val="24"/>
+        </w:rPr>
+        <w:t xml:space="preserve"> – </w:t>
+      </w:r>
+      <w:r>
+        <w:rPr>
+          <w:rFonts w:cstheme="minorHAnsi"/>
+          <w:color w:val="333333"/>
+          <w:sz w:val="24"/>
+          <w:szCs w:val="24"/>
+        </w:rPr>
         <w:t xml:space="preserve"> “</w:t>
       </w:r>
+      <w:proofErr w:type="spellStart"/>
       <w:r>
         <w:rPr>
           <w:rFonts w:cstheme="minorHAnsi"/>
@@ -2848,6 +3195,7 @@
         </w:rPr>
         <w:t>contoso</w:t>
       </w:r>
+      <w:proofErr w:type="spellEnd"/>
       <w:r>
         <w:rPr>
           <w:rFonts w:cstheme="minorHAnsi"/>
@@ -2954,8 +3302,19 @@
                 <w:sz w:val="19"/>
                 <w:szCs w:val="19"/>
               </w:rPr>
-              <w:t>$azureADDomainName</w:t>
-            </w:r>
+              <w:t>$</w:t>
+            </w:r>
+            <w:proofErr w:type="spellStart"/>
+            <w:r>
+              <w:rPr>
+                <w:rFonts w:cstheme="minorHAnsi"/>
+                <w:color w:val="FF4500"/>
+                <w:sz w:val="19"/>
+                <w:szCs w:val="19"/>
+              </w:rPr>
+              <w:t>azureADDomainName</w:t>
+            </w:r>
+            <w:proofErr w:type="spellEnd"/>
           </w:p>
         </w:tc>
         <w:tc>
@@ -3022,8 +3381,16 @@
               <w:rPr>
                 <w:rFonts w:cstheme="minorHAnsi"/>
               </w:rPr>
-              <w:t>PowerShell cmd</w:t>
-            </w:r>
+              <w:t xml:space="preserve">PowerShell </w:t>
+            </w:r>
+            <w:proofErr w:type="spellStart"/>
+            <w:r>
+              <w:rPr>
+                <w:rFonts w:cstheme="minorHAnsi"/>
+              </w:rPr>
+              <w:t>cmd</w:t>
+            </w:r>
+            <w:proofErr w:type="spellEnd"/>
             <w:r>
               <w:rPr>
                 <w:rFonts w:cstheme="minorHAnsi"/>
@@ -3072,13 +3439,24 @@
             </w:pPr>
             <w:r>
               <w:rPr>
-                <w:rFonts w:cstheme="minorHAnsi"/>
+                <w:rFonts w:ascii="Consolas" w:hAnsi="Consolas" w:cs="Consolas"/>
                 <w:color w:val="FF4500"/>
                 <w:sz w:val="19"/>
                 <w:szCs w:val="19"/>
               </w:rPr>
-              <w:t>$subscriptionName</w:t>
-            </w:r>
+              <w:t>$</w:t>
+            </w:r>
+            <w:proofErr w:type="spellStart"/>
+            <w:r>
+              <w:rPr>
+                <w:rFonts w:ascii="Consolas" w:hAnsi="Consolas" w:cs="Consolas"/>
+                <w:color w:val="FF4500"/>
+                <w:sz w:val="19"/>
+                <w:szCs w:val="19"/>
+              </w:rPr>
+              <w:t>subscriptionID</w:t>
+            </w:r>
+            <w:proofErr w:type="spellEnd"/>
           </w:p>
         </w:tc>
         <w:tc>
@@ -3145,8 +3523,16 @@
               <w:rPr>
                 <w:rFonts w:cstheme="minorHAnsi"/>
               </w:rPr>
-              <w:t>PowerShell cmd</w:t>
-            </w:r>
+              <w:t xml:space="preserve">PowerShell </w:t>
+            </w:r>
+            <w:proofErr w:type="spellStart"/>
+            <w:r>
+              <w:rPr>
+                <w:rFonts w:cstheme="minorHAnsi"/>
+              </w:rPr>
+              <w:t>cmd</w:t>
+            </w:r>
+            <w:proofErr w:type="spellEnd"/>
             <w:r>
               <w:rPr>
                 <w:rFonts w:cstheme="minorHAnsi"/>
@@ -3357,7 +3743,25 @@
                 <w:sz w:val="20"/>
                 <w:szCs w:val="20"/>
               </w:rPr>
-              <w:t>“ITAppDev”</w:t>
+              <w:t>“</w:t>
+            </w:r>
+            <w:proofErr w:type="spellStart"/>
+            <w:r>
+              <w:rPr>
+                <w:rFonts w:cstheme="minorHAnsi"/>
+                <w:sz w:val="20"/>
+                <w:szCs w:val="20"/>
+              </w:rPr>
+              <w:t>ITAppDev</w:t>
+            </w:r>
+            <w:proofErr w:type="spellEnd"/>
+            <w:r>
+              <w:rPr>
+                <w:rFonts w:cstheme="minorHAnsi"/>
+                <w:sz w:val="20"/>
+                <w:szCs w:val="20"/>
+              </w:rPr>
+              <w:t>”</w:t>
             </w:r>
           </w:p>
         </w:tc>
@@ -3621,55 +4025,10 @@
           <w:szCs w:val="30"/>
           <w:lang w:val="en"/>
         </w:rPr>
-        <w:t>Retrieve TenantID</w:t>
-      </w:r>
-    </w:p>
-    <w:p>
-      <w:pPr>
-        <w:spacing w:after="150" w:line="240" w:lineRule="auto"/>
-        <w:rPr>
-          <w:rFonts w:ascii="Segoe UI" w:eastAsia="Times New Roman" w:hAnsi="Segoe UI" w:cs="Segoe UI"/>
-          <w:color w:val="24292E"/>
-          <w:sz w:val="21"/>
-          <w:szCs w:val="21"/>
-          <w:lang w:val="en"/>
-        </w:rPr>
-      </w:pPr>
-      <w:r>
-        <w:rPr>
-          <w:rFonts w:ascii="Segoe UI" w:eastAsia="Times New Roman" w:hAnsi="Segoe UI" w:cs="Segoe UI"/>
-          <w:color w:val="24292E"/>
-          <w:sz w:val="21"/>
-          <w:szCs w:val="21"/>
-          <w:lang w:val="en"/>
-        </w:rPr>
-        <w:t xml:space="preserve">In order to deploy an Azure Key Vault for use with the Always Encrypted functionality of the demo, you will need to provide your tenantID during the deployment process. This can be copied from Powershell in the response to the </w:t>
-      </w:r>
-      <w:r>
-        <w:rPr>
-          <w:rFonts w:ascii="Consolas" w:eastAsia="Times New Roman" w:hAnsi="Consolas" w:cs="Courier New"/>
-          <w:color w:val="24292E"/>
-          <w:sz w:val="18"/>
-          <w:szCs w:val="18"/>
-          <w:lang w:val="en"/>
-        </w:rPr>
-        <w:t>Login-AzureRmAccount</w:t>
-      </w:r>
-      <w:r>
-        <w:rPr>
-          <w:rFonts w:ascii="Segoe UI" w:eastAsia="Times New Roman" w:hAnsi="Segoe UI" w:cs="Segoe UI"/>
-          <w:color w:val="24292E"/>
-          <w:sz w:val="21"/>
-          <w:szCs w:val="21"/>
-          <w:lang w:val="en"/>
-        </w:rPr>
-        <w:t xml:space="preserve"> command. After the deployment step, this information is not saved by the application. </w:t>
-      </w:r>
-    </w:p>
-    <w:p>
-      <w:pPr>
-        <w:spacing w:after="0" w:line="240" w:lineRule="auto"/>
-        <w:outlineLvl w:val="3"/>
+        <w:t xml:space="preserve">Retrieve </w:t>
+      </w:r>
+      <w:proofErr w:type="spellStart"/>
+      <w:r>
         <w:rPr>
           <w:rFonts w:ascii="Segoe UI" w:eastAsia="Times New Roman" w:hAnsi="Segoe UI" w:cs="Segoe UI"/>
           <w:b/>
@@ -3679,8 +4038,112 @@
           <w:szCs w:val="30"/>
           <w:lang w:val="en"/>
         </w:rPr>
-      </w:pPr>
-      <w:r>
+        <w:t>TenantID</w:t>
+      </w:r>
+      <w:proofErr w:type="spellEnd"/>
+    </w:p>
+    <w:p>
+      <w:pPr>
+        <w:spacing w:after="150" w:line="240" w:lineRule="auto"/>
+        <w:rPr>
+          <w:rFonts w:ascii="Segoe UI" w:eastAsia="Times New Roman" w:hAnsi="Segoe UI" w:cs="Segoe UI"/>
+          <w:color w:val="24292E"/>
+          <w:sz w:val="21"/>
+          <w:szCs w:val="21"/>
+          <w:lang w:val="en"/>
+        </w:rPr>
+      </w:pPr>
+      <w:r>
+        <w:rPr>
+          <w:rFonts w:ascii="Segoe UI" w:eastAsia="Times New Roman" w:hAnsi="Segoe UI" w:cs="Segoe UI"/>
+          <w:color w:val="24292E"/>
+          <w:sz w:val="21"/>
+          <w:szCs w:val="21"/>
+          <w:lang w:val="en"/>
+        </w:rPr>
+        <w:t xml:space="preserve">In order to deploy an Azure Key Vault for use with the Always Encrypted functionality of the demo, you will need to provide your </w:t>
+      </w:r>
+      <w:proofErr w:type="spellStart"/>
+      <w:r>
+        <w:rPr>
+          <w:rFonts w:ascii="Segoe UI" w:eastAsia="Times New Roman" w:hAnsi="Segoe UI" w:cs="Segoe UI"/>
+          <w:color w:val="24292E"/>
+          <w:sz w:val="21"/>
+          <w:szCs w:val="21"/>
+          <w:lang w:val="en"/>
+        </w:rPr>
+        <w:t>tenantID</w:t>
+      </w:r>
+      <w:proofErr w:type="spellEnd"/>
+      <w:r>
+        <w:rPr>
+          <w:rFonts w:ascii="Segoe UI" w:eastAsia="Times New Roman" w:hAnsi="Segoe UI" w:cs="Segoe UI"/>
+          <w:color w:val="24292E"/>
+          <w:sz w:val="21"/>
+          <w:szCs w:val="21"/>
+          <w:lang w:val="en"/>
+        </w:rPr>
+        <w:t xml:space="preserve"> during the deployment process. This can be copied from </w:t>
+      </w:r>
+      <w:proofErr w:type="spellStart"/>
+      <w:r>
+        <w:rPr>
+          <w:rFonts w:ascii="Segoe UI" w:eastAsia="Times New Roman" w:hAnsi="Segoe UI" w:cs="Segoe UI"/>
+          <w:color w:val="24292E"/>
+          <w:sz w:val="21"/>
+          <w:szCs w:val="21"/>
+          <w:lang w:val="en"/>
+        </w:rPr>
+        <w:t>Powershell</w:t>
+      </w:r>
+      <w:proofErr w:type="spellEnd"/>
+      <w:r>
+        <w:rPr>
+          <w:rFonts w:ascii="Segoe UI" w:eastAsia="Times New Roman" w:hAnsi="Segoe UI" w:cs="Segoe UI"/>
+          <w:color w:val="24292E"/>
+          <w:sz w:val="21"/>
+          <w:szCs w:val="21"/>
+          <w:lang w:val="en"/>
+        </w:rPr>
+        <w:t xml:space="preserve"> in the response to the </w:t>
+      </w:r>
+      <w:r>
+        <w:rPr>
+          <w:rFonts w:ascii="Consolas" w:eastAsia="Times New Roman" w:hAnsi="Consolas" w:cs="Courier New"/>
+          <w:color w:val="24292E"/>
+          <w:sz w:val="18"/>
+          <w:szCs w:val="18"/>
+          <w:lang w:val="en"/>
+        </w:rPr>
+        <w:t>Login-</w:t>
+      </w:r>
+      <w:proofErr w:type="spellStart"/>
+      <w:r>
+        <w:rPr>
+          <w:rFonts w:ascii="Consolas" w:eastAsia="Times New Roman" w:hAnsi="Consolas" w:cs="Courier New"/>
+          <w:color w:val="24292E"/>
+          <w:sz w:val="18"/>
+          <w:szCs w:val="18"/>
+          <w:lang w:val="en"/>
+        </w:rPr>
+        <w:t>AzureRmAccount</w:t>
+      </w:r>
+      <w:proofErr w:type="spellEnd"/>
+      <w:r>
+        <w:rPr>
+          <w:rFonts w:ascii="Segoe UI" w:eastAsia="Times New Roman" w:hAnsi="Segoe UI" w:cs="Segoe UI"/>
+          <w:color w:val="24292E"/>
+          <w:sz w:val="21"/>
+          <w:szCs w:val="21"/>
+          <w:lang w:val="en"/>
+        </w:rPr>
+        <w:t xml:space="preserve"> command. After the deployment step, this information is not saved by the application. </w:t>
+      </w:r>
+    </w:p>
+    <w:p>
+      <w:pPr>
+        <w:spacing w:after="0" w:line="240" w:lineRule="auto"/>
+        <w:outlineLvl w:val="3"/>
         <w:rPr>
           <w:rFonts w:ascii="Segoe UI" w:eastAsia="Times New Roman" w:hAnsi="Segoe UI" w:cs="Segoe UI"/>
           <w:b/>
@@ -3690,8 +4153,33 @@
           <w:szCs w:val="30"/>
           <w:lang w:val="en"/>
         </w:rPr>
-        <w:t>Retrieve User and Application ObjectID</w:t>
-      </w:r>
+      </w:pPr>
+      <w:r>
+        <w:rPr>
+          <w:rFonts w:ascii="Segoe UI" w:eastAsia="Times New Roman" w:hAnsi="Segoe UI" w:cs="Segoe UI"/>
+          <w:b/>
+          <w:bCs/>
+          <w:color w:val="24292E"/>
+          <w:sz w:val="30"/>
+          <w:szCs w:val="30"/>
+          <w:lang w:val="en"/>
+        </w:rPr>
+        <w:t xml:space="preserve">Retrieve User and Application </w:t>
+      </w:r>
+      <w:proofErr w:type="spellStart"/>
+      <w:r>
+        <w:rPr>
+          <w:rFonts w:ascii="Segoe UI" w:eastAsia="Times New Roman" w:hAnsi="Segoe UI" w:cs="Segoe UI"/>
+          <w:b/>
+          <w:bCs/>
+          <w:color w:val="24292E"/>
+          <w:sz w:val="30"/>
+          <w:szCs w:val="30"/>
+          <w:lang w:val="en"/>
+        </w:rPr>
+        <w:t>ObjectID</w:t>
+      </w:r>
+      <w:proofErr w:type="spellEnd"/>
     </w:p>
     <w:p>
       <w:pPr>
@@ -3712,7 +4200,51 @@
           <w:szCs w:val="21"/>
           <w:lang w:val="en"/>
         </w:rPr>
-        <w:t xml:space="preserve">In order to create access permissions to the Azure Key Vault during deployment, you will need to collect both your user ObjectID and the Application ObjectID. </w:t>
+        <w:t xml:space="preserve">In order to create access permissions to the Azure Key Vault during deployment, you will need to collect both your user </w:t>
+      </w:r>
+      <w:proofErr w:type="spellStart"/>
+      <w:r>
+        <w:rPr>
+          <w:rFonts w:ascii="Segoe UI" w:eastAsia="Times New Roman" w:hAnsi="Segoe UI" w:cs="Segoe UI"/>
+          <w:color w:val="24292E"/>
+          <w:sz w:val="21"/>
+          <w:szCs w:val="21"/>
+          <w:lang w:val="en"/>
+        </w:rPr>
+        <w:t>ObjectID</w:t>
+      </w:r>
+      <w:proofErr w:type="spellEnd"/>
+      <w:r>
+        <w:rPr>
+          <w:rFonts w:ascii="Segoe UI" w:eastAsia="Times New Roman" w:hAnsi="Segoe UI" w:cs="Segoe UI"/>
+          <w:color w:val="24292E"/>
+          <w:sz w:val="21"/>
+          <w:szCs w:val="21"/>
+          <w:lang w:val="en"/>
+        </w:rPr>
+        <w:t xml:space="preserve"> and the Application </w:t>
+      </w:r>
+      <w:proofErr w:type="spellStart"/>
+      <w:r>
+        <w:rPr>
+          <w:rFonts w:ascii="Segoe UI" w:eastAsia="Times New Roman" w:hAnsi="Segoe UI" w:cs="Segoe UI"/>
+          <w:color w:val="24292E"/>
+          <w:sz w:val="21"/>
+          <w:szCs w:val="21"/>
+          <w:lang w:val="en"/>
+        </w:rPr>
+        <w:t>ObjectID</w:t>
+      </w:r>
+      <w:proofErr w:type="spellEnd"/>
+      <w:r>
+        <w:rPr>
+          <w:rFonts w:ascii="Segoe UI" w:eastAsia="Times New Roman" w:hAnsi="Segoe UI" w:cs="Segoe UI"/>
+          <w:color w:val="24292E"/>
+          <w:sz w:val="21"/>
+          <w:szCs w:val="21"/>
+          <w:lang w:val="en"/>
+        </w:rPr>
+        <w:t xml:space="preserve">. </w:t>
       </w:r>
     </w:p>
     <w:p>
@@ -3738,7 +4270,29 @@
           <w:szCs w:val="21"/>
           <w:lang w:val="en"/>
         </w:rPr>
-        <w:t xml:space="preserve">Log into your Azure account with powershell using the cmdlet </w:t>
+        <w:t xml:space="preserve">Log into your Azure account with </w:t>
+      </w:r>
+      <w:proofErr w:type="spellStart"/>
+      <w:r>
+        <w:rPr>
+          <w:rFonts w:ascii="Segoe UI" w:eastAsia="Times New Roman" w:hAnsi="Segoe UI" w:cs="Segoe UI"/>
+          <w:color w:val="24292E"/>
+          <w:sz w:val="21"/>
+          <w:szCs w:val="21"/>
+          <w:lang w:val="en"/>
+        </w:rPr>
+        <w:t>powershell</w:t>
+      </w:r>
+      <w:proofErr w:type="spellEnd"/>
+      <w:r>
+        <w:rPr>
+          <w:rFonts w:ascii="Segoe UI" w:eastAsia="Times New Roman" w:hAnsi="Segoe UI" w:cs="Segoe UI"/>
+          <w:color w:val="24292E"/>
+          <w:sz w:val="21"/>
+          <w:szCs w:val="21"/>
+          <w:lang w:val="en"/>
+        </w:rPr>
+        <w:t xml:space="preserve"> using the cmdlet </w:t>
       </w:r>
       <w:r>
         <w:rPr>
@@ -3748,8 +4302,20 @@
           <w:szCs w:val="18"/>
           <w:lang w:val="en"/>
         </w:rPr>
-        <w:t>Login-AzureRmAccount</w:t>
-      </w:r>
+        <w:t>Login-</w:t>
+      </w:r>
+      <w:proofErr w:type="spellStart"/>
+      <w:r>
+        <w:rPr>
+          <w:rFonts w:ascii="Consolas" w:eastAsia="Times New Roman" w:hAnsi="Consolas" w:cs="Courier New"/>
+          <w:color w:val="24292E"/>
+          <w:sz w:val="18"/>
+          <w:szCs w:val="18"/>
+          <w:lang w:val="en"/>
+        </w:rPr>
+        <w:t>AzureRmAccount</w:t>
+      </w:r>
+      <w:proofErr w:type="spellEnd"/>
       <w:r>
         <w:rPr>
           <w:rFonts w:ascii="Segoe UI" w:eastAsia="Times New Roman" w:hAnsi="Segoe UI" w:cs="Segoe UI"/>
@@ -3758,7 +4324,29 @@
           <w:szCs w:val="21"/>
           <w:lang w:val="en"/>
         </w:rPr>
-        <w:t xml:space="preserve">, and copy down the TenantID returned. </w:t>
+        <w:t xml:space="preserve">, and copy down the </w:t>
+      </w:r>
+      <w:proofErr w:type="spellStart"/>
+      <w:r>
+        <w:rPr>
+          <w:rFonts w:ascii="Segoe UI" w:eastAsia="Times New Roman" w:hAnsi="Segoe UI" w:cs="Segoe UI"/>
+          <w:color w:val="24292E"/>
+          <w:sz w:val="21"/>
+          <w:szCs w:val="21"/>
+          <w:lang w:val="en"/>
+        </w:rPr>
+        <w:t>TenantID</w:t>
+      </w:r>
+      <w:proofErr w:type="spellEnd"/>
+      <w:r>
+        <w:rPr>
+          <w:rFonts w:ascii="Segoe UI" w:eastAsia="Times New Roman" w:hAnsi="Segoe UI" w:cs="Segoe UI"/>
+          <w:color w:val="24292E"/>
+          <w:sz w:val="21"/>
+          <w:szCs w:val="21"/>
+          <w:lang w:val="en"/>
+        </w:rPr>
+        <w:t xml:space="preserve"> returned. </w:t>
       </w:r>
     </w:p>
     <w:p>
@@ -3867,7 +4455,73 @@
           <w:szCs w:val="18"/>
           <w:lang w:val="en"/>
         </w:rPr>
-        <w:t>Get-AzureRMAduser -UserPrincipalName &lt;AccountName&gt;</w:t>
+        <w:t>Get-</w:t>
+      </w:r>
+      <w:proofErr w:type="spellStart"/>
+      <w:r>
+        <w:rPr>
+          <w:rFonts w:ascii="Consolas" w:eastAsia="Times New Roman" w:hAnsi="Consolas" w:cs="Courier New"/>
+          <w:color w:val="24292E"/>
+          <w:sz w:val="18"/>
+          <w:szCs w:val="18"/>
+          <w:lang w:val="en"/>
+        </w:rPr>
+        <w:t>AzureRMAduser</w:t>
+      </w:r>
+      <w:proofErr w:type="spellEnd"/>
+      <w:r>
+        <w:rPr>
+          <w:rFonts w:ascii="Consolas" w:eastAsia="Times New Roman" w:hAnsi="Consolas" w:cs="Courier New"/>
+          <w:color w:val="24292E"/>
+          <w:sz w:val="18"/>
+          <w:szCs w:val="18"/>
+          <w:lang w:val="en"/>
+        </w:rPr>
+        <w:t xml:space="preserve"> -</w:t>
+      </w:r>
+      <w:proofErr w:type="spellStart"/>
+      <w:r>
+        <w:rPr>
+          <w:rFonts w:ascii="Consolas" w:eastAsia="Times New Roman" w:hAnsi="Consolas" w:cs="Courier New"/>
+          <w:color w:val="24292E"/>
+          <w:sz w:val="18"/>
+          <w:szCs w:val="18"/>
+          <w:lang w:val="en"/>
+        </w:rPr>
+        <w:t>UserPrincipalName</w:t>
+      </w:r>
+      <w:proofErr w:type="spellEnd"/>
+      <w:r>
+        <w:rPr>
+          <w:rFonts w:ascii="Consolas" w:eastAsia="Times New Roman" w:hAnsi="Consolas" w:cs="Courier New"/>
+          <w:color w:val="24292E"/>
+          <w:sz w:val="18"/>
+          <w:szCs w:val="18"/>
+          <w:lang w:val="en"/>
+        </w:rPr>
+        <w:t xml:space="preserve"> &lt;</w:t>
+      </w:r>
+      <w:proofErr w:type="spellStart"/>
+      <w:r>
+        <w:rPr>
+          <w:rFonts w:ascii="Consolas" w:eastAsia="Times New Roman" w:hAnsi="Consolas" w:cs="Courier New"/>
+          <w:color w:val="24292E"/>
+          <w:sz w:val="18"/>
+          <w:szCs w:val="18"/>
+          <w:lang w:val="en"/>
+        </w:rPr>
+        <w:t>AccountName</w:t>
+      </w:r>
+      <w:proofErr w:type="spellEnd"/>
+      <w:r>
+        <w:rPr>
+          <w:rFonts w:ascii="Consolas" w:eastAsia="Times New Roman" w:hAnsi="Consolas" w:cs="Courier New"/>
+          <w:color w:val="24292E"/>
+          <w:sz w:val="18"/>
+          <w:szCs w:val="18"/>
+          <w:lang w:val="en"/>
+        </w:rPr>
+        <w:t>&gt;</w:t>
       </w:r>
       <w:r>
         <w:rPr>
@@ -3877,7 +4531,51 @@
           <w:szCs w:val="21"/>
           <w:lang w:val="en"/>
         </w:rPr>
-        <w:t xml:space="preserve"> and copy the ObjectID returned. This is your UserObjectID. </w:t>
+        <w:t xml:space="preserve"> and copy the </w:t>
+      </w:r>
+      <w:proofErr w:type="spellStart"/>
+      <w:r>
+        <w:rPr>
+          <w:rFonts w:ascii="Segoe UI" w:eastAsia="Times New Roman" w:hAnsi="Segoe UI" w:cs="Segoe UI"/>
+          <w:color w:val="24292E"/>
+          <w:sz w:val="21"/>
+          <w:szCs w:val="21"/>
+          <w:lang w:val="en"/>
+        </w:rPr>
+        <w:t>ObjectID</w:t>
+      </w:r>
+      <w:proofErr w:type="spellEnd"/>
+      <w:r>
+        <w:rPr>
+          <w:rFonts w:ascii="Segoe UI" w:eastAsia="Times New Roman" w:hAnsi="Segoe UI" w:cs="Segoe UI"/>
+          <w:color w:val="24292E"/>
+          <w:sz w:val="21"/>
+          <w:szCs w:val="21"/>
+          <w:lang w:val="en"/>
+        </w:rPr>
+        <w:t xml:space="preserve"> returned. This is your </w:t>
+      </w:r>
+      <w:proofErr w:type="spellStart"/>
+      <w:r>
+        <w:rPr>
+          <w:rFonts w:ascii="Segoe UI" w:eastAsia="Times New Roman" w:hAnsi="Segoe UI" w:cs="Segoe UI"/>
+          <w:color w:val="24292E"/>
+          <w:sz w:val="21"/>
+          <w:szCs w:val="21"/>
+          <w:lang w:val="en"/>
+        </w:rPr>
+        <w:t>UserObjectID</w:t>
+      </w:r>
+      <w:proofErr w:type="spellEnd"/>
+      <w:r>
+        <w:rPr>
+          <w:rFonts w:ascii="Segoe UI" w:eastAsia="Times New Roman" w:hAnsi="Segoe UI" w:cs="Segoe UI"/>
+          <w:color w:val="24292E"/>
+          <w:sz w:val="21"/>
+          <w:szCs w:val="21"/>
+          <w:lang w:val="en"/>
+        </w:rPr>
+        <w:t xml:space="preserve">. </w:t>
       </w:r>
     </w:p>
     <w:p>
@@ -3987,7 +4685,73 @@
           <w:szCs w:val="18"/>
           <w:lang w:val="en"/>
         </w:rPr>
-        <w:t>Get-AzureRmADServicePrincipal -ServicePrincipalName &lt;ClientID from AAD application step&gt;</w:t>
+        <w:t>Get-</w:t>
+      </w:r>
+      <w:proofErr w:type="spellStart"/>
+      <w:r>
+        <w:rPr>
+          <w:rFonts w:ascii="Consolas" w:eastAsia="Times New Roman" w:hAnsi="Consolas" w:cs="Courier New"/>
+          <w:color w:val="24292E"/>
+          <w:sz w:val="18"/>
+          <w:szCs w:val="18"/>
+          <w:lang w:val="en"/>
+        </w:rPr>
+        <w:t>AzureRmADServicePrincipal</w:t>
+      </w:r>
+      <w:proofErr w:type="spellEnd"/>
+      <w:r>
+        <w:rPr>
+          <w:rFonts w:ascii="Consolas" w:eastAsia="Times New Roman" w:hAnsi="Consolas" w:cs="Courier New"/>
+          <w:color w:val="24292E"/>
+          <w:sz w:val="18"/>
+          <w:szCs w:val="18"/>
+          <w:lang w:val="en"/>
+        </w:rPr>
+        <w:t xml:space="preserve"> -</w:t>
+      </w:r>
+      <w:proofErr w:type="spellStart"/>
+      <w:r>
+        <w:rPr>
+          <w:rFonts w:ascii="Consolas" w:eastAsia="Times New Roman" w:hAnsi="Consolas" w:cs="Courier New"/>
+          <w:color w:val="24292E"/>
+          <w:sz w:val="18"/>
+          <w:szCs w:val="18"/>
+          <w:lang w:val="en"/>
+        </w:rPr>
+        <w:t>ServicePrincipalName</w:t>
+      </w:r>
+      <w:proofErr w:type="spellEnd"/>
+      <w:r>
+        <w:rPr>
+          <w:rFonts w:ascii="Consolas" w:eastAsia="Times New Roman" w:hAnsi="Consolas" w:cs="Courier New"/>
+          <w:color w:val="24292E"/>
+          <w:sz w:val="18"/>
+          <w:szCs w:val="18"/>
+          <w:lang w:val="en"/>
+        </w:rPr>
+        <w:t xml:space="preserve"> &lt;</w:t>
+      </w:r>
+      <w:proofErr w:type="spellStart"/>
+      <w:r>
+        <w:rPr>
+          <w:rFonts w:ascii="Consolas" w:eastAsia="Times New Roman" w:hAnsi="Consolas" w:cs="Courier New"/>
+          <w:color w:val="24292E"/>
+          <w:sz w:val="18"/>
+          <w:szCs w:val="18"/>
+          <w:lang w:val="en"/>
+        </w:rPr>
+        <w:t>ClientID</w:t>
+      </w:r>
+      <w:proofErr w:type="spellEnd"/>
+      <w:r>
+        <w:rPr>
+          <w:rFonts w:ascii="Consolas" w:eastAsia="Times New Roman" w:hAnsi="Consolas" w:cs="Courier New"/>
+          <w:color w:val="24292E"/>
+          <w:sz w:val="18"/>
+          <w:szCs w:val="18"/>
+          <w:lang w:val="en"/>
+        </w:rPr>
+        <w:t xml:space="preserve"> from AAD application step&gt;</w:t>
       </w:r>
       <w:r>
         <w:rPr>
@@ -3997,7 +4761,51 @@
           <w:szCs w:val="21"/>
           <w:lang w:val="en"/>
         </w:rPr>
-        <w:t xml:space="preserve"> and copy the ObjectID returned. This is your ApplicationObjectId.</w:t>
+        <w:t xml:space="preserve"> and copy the </w:t>
+      </w:r>
+      <w:proofErr w:type="spellStart"/>
+      <w:r>
+        <w:rPr>
+          <w:rFonts w:ascii="Segoe UI" w:eastAsia="Times New Roman" w:hAnsi="Segoe UI" w:cs="Segoe UI"/>
+          <w:color w:val="24292E"/>
+          <w:sz w:val="21"/>
+          <w:szCs w:val="21"/>
+          <w:lang w:val="en"/>
+        </w:rPr>
+        <w:t>ObjectID</w:t>
+      </w:r>
+      <w:proofErr w:type="spellEnd"/>
+      <w:r>
+        <w:rPr>
+          <w:rFonts w:ascii="Segoe UI" w:eastAsia="Times New Roman" w:hAnsi="Segoe UI" w:cs="Segoe UI"/>
+          <w:color w:val="24292E"/>
+          <w:sz w:val="21"/>
+          <w:szCs w:val="21"/>
+          <w:lang w:val="en"/>
+        </w:rPr>
+        <w:t xml:space="preserve"> returned. This is your </w:t>
+      </w:r>
+      <w:proofErr w:type="spellStart"/>
+      <w:r>
+        <w:rPr>
+          <w:rFonts w:ascii="Segoe UI" w:eastAsia="Times New Roman" w:hAnsi="Segoe UI" w:cs="Segoe UI"/>
+          <w:color w:val="24292E"/>
+          <w:sz w:val="21"/>
+          <w:szCs w:val="21"/>
+          <w:lang w:val="en"/>
+        </w:rPr>
+        <w:t>ApplicationObjectId</w:t>
+      </w:r>
+      <w:proofErr w:type="spellEnd"/>
+      <w:r>
+        <w:rPr>
+          <w:rFonts w:ascii="Segoe UI" w:eastAsia="Times New Roman" w:hAnsi="Segoe UI" w:cs="Segoe UI"/>
+          <w:color w:val="24292E"/>
+          <w:sz w:val="21"/>
+          <w:szCs w:val="21"/>
+          <w:lang w:val="en"/>
+        </w:rPr>
+        <w:t>.</w:t>
       </w:r>
     </w:p>
     <w:p>
@@ -4091,11 +4899,11 @@
       <w:pPr>
         <w:pStyle w:val="Heading2"/>
       </w:pPr>
-      <w:bookmarkStart w:id="4" w:name="_Toc475042514"/>
+      <w:bookmarkStart w:id="3" w:name="_Toc475042514"/>
       <w:r>
         <w:t>Run Pre Deployment PowerShell Script</w:t>
       </w:r>
-      <w:bookmarkEnd w:id="4"/>
+      <w:bookmarkEnd w:id="3"/>
     </w:p>
     <w:p>
       <w:pPr>
@@ -4114,7 +4922,39 @@
           <w:rFonts w:eastAsia="Calibri" w:cstheme="minorHAnsi"/>
           <w:color w:val="333333"/>
         </w:rPr>
-        <w:t>Download a copy of git *****************[Git Clone command goes here]</w:t>
+        <w:t xml:space="preserve">Download a copy of </w:t>
+      </w:r>
+      <w:proofErr w:type="spellStart"/>
+      <w:r>
+        <w:rPr>
+          <w:rFonts w:eastAsia="Calibri" w:cstheme="minorHAnsi"/>
+          <w:color w:val="333333"/>
+        </w:rPr>
+        <w:t>git</w:t>
+      </w:r>
+      <w:proofErr w:type="spellEnd"/>
+      <w:r>
+        <w:rPr>
+          <w:rFonts w:eastAsia="Calibri" w:cstheme="minorHAnsi"/>
+          <w:color w:val="333333"/>
+        </w:rPr>
+        <w:t xml:space="preserve"> *****************[</w:t>
+      </w:r>
+      <w:proofErr w:type="spellStart"/>
+      <w:r>
+        <w:rPr>
+          <w:rFonts w:eastAsia="Calibri" w:cstheme="minorHAnsi"/>
+          <w:color w:val="333333"/>
+        </w:rPr>
+        <w:t>Git</w:t>
+      </w:r>
+      <w:proofErr w:type="spellEnd"/>
+      <w:r>
+        <w:rPr>
+          <w:rFonts w:eastAsia="Calibri" w:cstheme="minorHAnsi"/>
+          <w:color w:val="333333"/>
+        </w:rPr>
+        <w:t xml:space="preserve"> Clone command goes here]</w:t>
       </w:r>
     </w:p>
     <w:p>
@@ -4153,7 +4993,28 @@
         <w:rPr>
           <w:rFonts w:cstheme="minorHAnsi"/>
         </w:rPr>
-        <w:t>Change directory to &lt;source location&gt;\predeployment folder.</w:t>
+        <w:t>Change directory to &lt;source location&gt;\</w:t>
+      </w:r>
+      <w:r>
+        <w:t xml:space="preserve"> </w:t>
+      </w:r>
+      <w:r>
+        <w:rPr>
+          <w:rFonts w:cstheme="minorHAnsi"/>
+        </w:rPr>
+        <w:t>pre-post-deployment</w:t>
+      </w:r>
+      <w:r>
+        <w:rPr>
+          <w:rFonts w:cstheme="minorHAnsi"/>
+        </w:rPr>
+        <w:t xml:space="preserve"> </w:t>
+      </w:r>
+      <w:r>
+        <w:rPr>
+          <w:rFonts w:cstheme="minorHAnsi"/>
+        </w:rPr>
+        <w:t>folder.</w:t>
       </w:r>
     </w:p>
     <w:p>
@@ -4270,8 +5131,19 @@
                 <w:sz w:val="19"/>
                 <w:szCs w:val="19"/>
               </w:rPr>
-              <w:t>$azureADDomainName</w:t>
-            </w:r>
+              <w:t>$</w:t>
+            </w:r>
+            <w:proofErr w:type="spellStart"/>
+            <w:r>
+              <w:rPr>
+                <w:rFonts w:cstheme="minorHAnsi"/>
+                <w:color w:val="FF4500"/>
+                <w:sz w:val="19"/>
+                <w:szCs w:val="19"/>
+              </w:rPr>
+              <w:t>azureADDomainName</w:t>
+            </w:r>
+            <w:proofErr w:type="spellEnd"/>
           </w:p>
         </w:tc>
         <w:tc>
@@ -4364,13 +5236,24 @@
             </w:pPr>
             <w:r>
               <w:rPr>
-                <w:rFonts w:cstheme="minorHAnsi"/>
+                <w:rFonts w:ascii="Consolas" w:hAnsi="Consolas" w:cs="Consolas"/>
                 <w:color w:val="FF4500"/>
                 <w:sz w:val="19"/>
                 <w:szCs w:val="19"/>
               </w:rPr>
-              <w:t>$subscriptionName</w:t>
-            </w:r>
+              <w:t>$</w:t>
+            </w:r>
+            <w:proofErr w:type="spellStart"/>
+            <w:r>
+              <w:rPr>
+                <w:rFonts w:ascii="Consolas" w:hAnsi="Consolas" w:cs="Consolas"/>
+                <w:color w:val="FF4500"/>
+                <w:sz w:val="19"/>
+                <w:szCs w:val="19"/>
+              </w:rPr>
+              <w:t>subscriptionID</w:t>
+            </w:r>
+            <w:proofErr w:type="spellEnd"/>
           </w:p>
         </w:tc>
         <w:tc>
@@ -4624,7 +5507,25 @@
                 <w:sz w:val="20"/>
                 <w:szCs w:val="20"/>
               </w:rPr>
-              <w:t>“ITAppDev”</w:t>
+              <w:t>“</w:t>
+            </w:r>
+            <w:proofErr w:type="spellStart"/>
+            <w:r>
+              <w:rPr>
+                <w:rFonts w:cstheme="minorHAnsi"/>
+                <w:sz w:val="20"/>
+                <w:szCs w:val="20"/>
+              </w:rPr>
+              <w:t>ITAppDev</w:t>
+            </w:r>
+            <w:proofErr w:type="spellEnd"/>
+            <w:r>
+              <w:rPr>
+                <w:rFonts w:cstheme="minorHAnsi"/>
+                <w:sz w:val="20"/>
+                <w:szCs w:val="20"/>
+              </w:rPr>
+              <w:t>”</w:t>
             </w:r>
           </w:p>
         </w:tc>
@@ -4897,13 +5798,13 @@
       <w:pPr>
         <w:pStyle w:val="Heading2"/>
       </w:pPr>
-      <w:bookmarkStart w:id="5" w:name="_Toc464711151"/>
-      <w:bookmarkStart w:id="6" w:name="_Toc475042515"/>
+      <w:bookmarkStart w:id="4" w:name="_Toc464711151"/>
+      <w:bookmarkStart w:id="5" w:name="_Toc475042515"/>
       <w:r>
         <w:t>Configure AD App:</w:t>
       </w:r>
+      <w:bookmarkEnd w:id="4"/>
       <w:bookmarkEnd w:id="5"/>
-      <w:bookmarkEnd w:id="6"/>
       <w:r>
         <w:t xml:space="preserve"> </w:t>
       </w:r>
@@ -5191,13 +6092,31 @@
           <w:rFonts w:cstheme="minorHAnsi"/>
         </w:rPr>
       </w:pPr>
+      <w:proofErr w:type="spellStart"/>
       <w:r>
         <w:rPr>
           <w:rFonts w:eastAsia="Calibri" w:cstheme="minorHAnsi"/>
           <w:b/>
         </w:rPr>
-        <w:t>Microsoft.Azure. ActiveDirectory</w:t>
-      </w:r>
+        <w:t>Microsoft.Azure</w:t>
+      </w:r>
+      <w:proofErr w:type="spellEnd"/>
+      <w:r>
+        <w:rPr>
+          <w:rFonts w:eastAsia="Calibri" w:cstheme="minorHAnsi"/>
+          <w:b/>
+        </w:rPr>
+        <w:t xml:space="preserve">. </w:t>
+      </w:r>
+      <w:proofErr w:type="spellStart"/>
+      <w:r>
+        <w:rPr>
+          <w:rFonts w:eastAsia="Calibri" w:cstheme="minorHAnsi"/>
+          <w:b/>
+        </w:rPr>
+        <w:t>ActiveDirectory</w:t>
+      </w:r>
+      <w:proofErr w:type="spellEnd"/>
     </w:p>
     <w:p>
       <w:pPr>
@@ -5340,7 +6259,25 @@
           <w:b/>
           <w:sz w:val="20"/>
         </w:rPr>
-        <w:t>Create a temporary Keyvault in your subscription and Delete it immediately. This will register the new resource permissions in AD.</w:t>
+        <w:t xml:space="preserve">Create a temporary </w:t>
+      </w:r>
+      <w:proofErr w:type="spellStart"/>
+      <w:r>
+        <w:rPr>
+          <w:rFonts w:eastAsia="Calibri" w:cstheme="minorHAnsi"/>
+          <w:b/>
+          <w:sz w:val="20"/>
+        </w:rPr>
+        <w:t>Keyvault</w:t>
+      </w:r>
+      <w:proofErr w:type="spellEnd"/>
+      <w:r>
+        <w:rPr>
+          <w:rFonts w:eastAsia="Calibri" w:cstheme="minorHAnsi"/>
+          <w:b/>
+          <w:sz w:val="20"/>
+        </w:rPr>
+        <w:t xml:space="preserve"> in your subscription and Delete it immediately. This will register the new resource permissions in AD.</w:t>
       </w:r>
     </w:p>
     <w:p>
@@ -5545,31 +6482,31 @@
       <w:pPr>
         <w:pStyle w:val="Heading1"/>
       </w:pPr>
-      <w:bookmarkStart w:id="7" w:name="_Toc475042516"/>
+      <w:bookmarkStart w:id="6" w:name="_Toc475042516"/>
       <w:r>
         <w:t>Deployment steps</w:t>
       </w:r>
+      <w:bookmarkEnd w:id="6"/>
+    </w:p>
+    <w:p>
+      <w:pPr>
+        <w:rPr>
+          <w:rFonts w:cstheme="minorHAnsi"/>
+        </w:rPr>
+      </w:pPr>
+    </w:p>
+    <w:p>
+      <w:pPr>
+        <w:pStyle w:val="Heading2"/>
+      </w:pPr>
+      <w:bookmarkStart w:id="7" w:name="_Toc475042517"/>
+      <w:r>
+        <w:t xml:space="preserve">Click on the Deploy to Azure on </w:t>
+      </w:r>
+      <w:r>
+        <w:t>GitHub</w:t>
+      </w:r>
       <w:bookmarkEnd w:id="7"/>
-    </w:p>
-    <w:p>
-      <w:pPr>
-        <w:rPr>
-          <w:rFonts w:cstheme="minorHAnsi"/>
-        </w:rPr>
-      </w:pPr>
-    </w:p>
-    <w:p>
-      <w:pPr>
-        <w:pStyle w:val="Heading2"/>
-      </w:pPr>
-      <w:bookmarkStart w:id="8" w:name="_Toc475042517"/>
-      <w:r>
-        <w:t xml:space="preserve">Click on the Deploy to Azure on </w:t>
-      </w:r>
-      <w:r>
-        <w:t>GitHub</w:t>
-      </w:r>
-      <w:bookmarkEnd w:id="8"/>
     </w:p>
     <w:p/>
     <w:p>
@@ -5782,14 +6719,14 @@
       <w:pPr>
         <w:pStyle w:val="Heading2"/>
       </w:pPr>
-      <w:bookmarkStart w:id="9" w:name="_Toc475042518"/>
+      <w:bookmarkStart w:id="8" w:name="_Toc475042518"/>
       <w:r>
         <w:t xml:space="preserve">Deployment </w:t>
       </w:r>
       <w:r>
         <w:t>Timeline</w:t>
       </w:r>
-      <w:bookmarkEnd w:id="9"/>
+      <w:bookmarkEnd w:id="8"/>
     </w:p>
     <w:p>
       <w:pPr>
@@ -5864,28 +6801,28 @@
       <w:pPr>
         <w:pStyle w:val="Heading1"/>
       </w:pPr>
-      <w:bookmarkStart w:id="10" w:name="_Toc475042519"/>
+      <w:bookmarkStart w:id="9" w:name="_Toc475042519"/>
       <w:r>
         <w:t>Post Deployment Steps</w:t>
       </w:r>
+      <w:bookmarkEnd w:id="9"/>
+    </w:p>
+    <w:p>
+      <w:pPr>
+        <w:rPr>
+          <w:rFonts w:cstheme="minorHAnsi"/>
+        </w:rPr>
+      </w:pPr>
+    </w:p>
+    <w:p>
+      <w:pPr>
+        <w:pStyle w:val="Heading2"/>
+      </w:pPr>
+      <w:bookmarkStart w:id="10" w:name="_Toc475042520"/>
+      <w:r>
+        <w:t>Update DNS setting with Application Gateway IP</w:t>
+      </w:r>
       <w:bookmarkEnd w:id="10"/>
-    </w:p>
-    <w:p>
-      <w:pPr>
-        <w:rPr>
-          <w:rFonts w:cstheme="minorHAnsi"/>
-        </w:rPr>
-      </w:pPr>
-    </w:p>
-    <w:p>
-      <w:pPr>
-        <w:pStyle w:val="Heading2"/>
-      </w:pPr>
-      <w:bookmarkStart w:id="11" w:name="_Toc475042520"/>
-      <w:r>
-        <w:t>Update DNS setting with Application Gateway IP</w:t>
-      </w:r>
-      <w:bookmarkEnd w:id="11"/>
     </w:p>
     <w:p>
       <w:pPr>
@@ -6029,7 +6966,21 @@
         <w:rPr>
           <w:rFonts w:cstheme="minorHAnsi"/>
         </w:rPr>
-        <w:t xml:space="preserve"> to the Application gateway object (appGateway-WAF) and checkout the IP</w:t>
+        <w:t xml:space="preserve"> to the Application gateway object (</w:t>
+      </w:r>
+      <w:proofErr w:type="spellStart"/>
+      <w:r>
+        <w:rPr>
+          <w:rFonts w:cstheme="minorHAnsi"/>
+        </w:rPr>
+        <w:t>appGateway</w:t>
+      </w:r>
+      <w:proofErr w:type="spellEnd"/>
+      <w:r>
+        <w:rPr>
+          <w:rFonts w:cstheme="minorHAnsi"/>
+        </w:rPr>
+        <w:t>-WAF) and checkout the IP</w:t>
       </w:r>
       <w:r>
         <w:rPr>
@@ -6277,7 +7228,7 @@
       <w:pPr>
         <w:pStyle w:val="Heading2"/>
       </w:pPr>
-      <w:bookmarkStart w:id="12" w:name="_Toc475042521"/>
+      <w:bookmarkStart w:id="11" w:name="_Toc475042521"/>
       <w:r>
         <w:t xml:space="preserve">Run Post Deployment </w:t>
       </w:r>
@@ -6287,7 +7238,7 @@
       <w:r>
         <w:t xml:space="preserve"> Script</w:t>
       </w:r>
-      <w:bookmarkEnd w:id="12"/>
+      <w:bookmarkEnd w:id="11"/>
     </w:p>
     <w:p/>
     <w:p>
@@ -6308,7 +7259,27 @@
           <w:sz w:val="20"/>
           <w:szCs w:val="20"/>
         </w:rPr>
-        <w:t>Set-ExecutionPolicy Unrestricted</w:t>
+        <w:t>Set-</w:t>
+      </w:r>
+      <w:proofErr w:type="spellStart"/>
+      <w:r>
+        <w:rPr>
+          <w:rFonts w:ascii="Consolas" w:hAnsi="Consolas"/>
+          <w:color w:val="000000"/>
+          <w:sz w:val="20"/>
+          <w:szCs w:val="20"/>
+        </w:rPr>
+        <w:t>ExecutionPolicy</w:t>
+      </w:r>
+      <w:proofErr w:type="spellEnd"/>
+      <w:r>
+        <w:rPr>
+          <w:rFonts w:ascii="Consolas" w:hAnsi="Consolas"/>
+          <w:color w:val="000000"/>
+          <w:sz w:val="20"/>
+          <w:szCs w:val="20"/>
+        </w:rPr>
+        <w:t xml:space="preserve"> Unrestricted</w:t>
       </w:r>
     </w:p>
     <w:p/>
@@ -6387,7 +7358,39 @@
           <w:rFonts w:eastAsia="Calibri" w:cstheme="minorHAnsi"/>
           <w:color w:val="333333"/>
         </w:rPr>
-        <w:t>Restore bacpac file into ContosoClinicDB DB</w:t>
+        <w:t xml:space="preserve">Restore </w:t>
+      </w:r>
+      <w:proofErr w:type="spellStart"/>
+      <w:r>
+        <w:rPr>
+          <w:rFonts w:eastAsia="Calibri" w:cstheme="minorHAnsi"/>
+          <w:color w:val="333333"/>
+        </w:rPr>
+        <w:t>bacpac</w:t>
+      </w:r>
+      <w:proofErr w:type="spellEnd"/>
+      <w:r>
+        <w:rPr>
+          <w:rFonts w:eastAsia="Calibri" w:cstheme="minorHAnsi"/>
+          <w:color w:val="333333"/>
+        </w:rPr>
+        <w:t xml:space="preserve"> file into </w:t>
+      </w:r>
+      <w:proofErr w:type="spellStart"/>
+      <w:r>
+        <w:rPr>
+          <w:rFonts w:eastAsia="Calibri" w:cstheme="minorHAnsi"/>
+          <w:color w:val="333333"/>
+        </w:rPr>
+        <w:t>ContosoClinicDB</w:t>
+      </w:r>
+      <w:proofErr w:type="spellEnd"/>
+      <w:r>
+        <w:rPr>
+          <w:rFonts w:eastAsia="Calibri" w:cstheme="minorHAnsi"/>
+          <w:color w:val="333333"/>
+        </w:rPr>
+        <w:t xml:space="preserve"> DB</w:t>
       </w:r>
     </w:p>
     <w:p>
@@ -6773,12 +7776,24 @@
             </w:pPr>
             <w:r>
               <w:rPr>
-                <w:rFonts w:eastAsiaTheme="minorEastAsia" w:cstheme="minorHAnsi"/>
-                <w:sz w:val="20"/>
-                <w:szCs w:val="20"/>
-              </w:rPr>
-              <w:t>$ResourceGroupName</w:t>
-            </w:r>
+                <w:rFonts w:ascii="Consolas" w:hAnsi="Consolas" w:cs="Consolas"/>
+                <w:color w:val="FF4500"/>
+                <w:sz w:val="19"/>
+                <w:szCs w:val="19"/>
+              </w:rPr>
+              <w:t>$</w:t>
+            </w:r>
+            <w:proofErr w:type="spellStart"/>
+            <w:r>
+              <w:rPr>
+                <w:rFonts w:ascii="Consolas" w:hAnsi="Consolas" w:cs="Consolas"/>
+                <w:color w:val="FF4500"/>
+                <w:sz w:val="19"/>
+                <w:szCs w:val="19"/>
+              </w:rPr>
+              <w:t>ResourceGroupName</w:t>
+            </w:r>
+            <w:proofErr w:type="spellEnd"/>
           </w:p>
         </w:tc>
         <w:tc>
@@ -6879,21 +7894,25 @@
             </w:pPr>
             <w:r>
               <w:rPr>
-                <w:rFonts w:eastAsiaTheme="minorEastAsia" w:cstheme="minorHAnsi"/>
-                <w:sz w:val="20"/>
-                <w:szCs w:val="20"/>
+                <w:rFonts w:ascii="Consolas" w:hAnsi="Consolas" w:cs="Consolas"/>
+                <w:color w:val="FF4500"/>
+                <w:sz w:val="19"/>
+                <w:szCs w:val="19"/>
               </w:rPr>
               <w:lastRenderedPageBreak/>
               <w:t>$</w:t>
             </w:r>
-            <w:r>
-              <w:rPr>
-                <w:rFonts w:eastAsiaTheme="minorEastAsia" w:cstheme="minorHAnsi"/>
-                <w:sz w:val="20"/>
-                <w:szCs w:val="20"/>
+            <w:proofErr w:type="spellStart"/>
+            <w:r>
+              <w:rPr>
+                <w:rFonts w:ascii="Consolas" w:hAnsi="Consolas" w:cs="Consolas"/>
+                <w:color w:val="FF4500"/>
+                <w:sz w:val="19"/>
+                <w:szCs w:val="19"/>
               </w:rPr>
               <w:t>SQLServerName</w:t>
             </w:r>
+            <w:proofErr w:type="spellEnd"/>
           </w:p>
         </w:tc>
         <w:tc>
@@ -6954,7 +7973,21 @@
               <w:rPr>
                 <w:rFonts w:cstheme="minorHAnsi"/>
               </w:rPr>
-              <w:t xml:space="preserve"> Sql Server </w:t>
+              <w:t xml:space="preserve"> </w:t>
+            </w:r>
+            <w:proofErr w:type="spellStart"/>
+            <w:r>
+              <w:rPr>
+                <w:rFonts w:cstheme="minorHAnsi"/>
+              </w:rPr>
+              <w:t>Sql</w:t>
+            </w:r>
+            <w:proofErr w:type="spellEnd"/>
+            <w:r>
+              <w:rPr>
+                <w:rFonts w:cstheme="minorHAnsi"/>
+              </w:rPr>
+              <w:t xml:space="preserve"> Server </w:t>
             </w:r>
             <w:r>
               <w:rPr>
@@ -6997,7 +8030,25 @@
                 <w:sz w:val="20"/>
                 <w:szCs w:val="20"/>
               </w:rPr>
-              <w:t>Provide Sql Server name (not required full name) Created through ARM template</w:t>
+              <w:t xml:space="preserve">Provide </w:t>
+            </w:r>
+            <w:proofErr w:type="spellStart"/>
+            <w:r>
+              <w:rPr>
+                <w:rFonts w:cstheme="minorHAnsi"/>
+                <w:sz w:val="20"/>
+                <w:szCs w:val="20"/>
+              </w:rPr>
+              <w:t>Sql</w:t>
+            </w:r>
+            <w:proofErr w:type="spellEnd"/>
+            <w:r>
+              <w:rPr>
+                <w:rFonts w:cstheme="minorHAnsi"/>
+                <w:sz w:val="20"/>
+                <w:szCs w:val="20"/>
+              </w:rPr>
+              <w:t xml:space="preserve"> Server name (not required full name) Created through ARM template</w:t>
             </w:r>
           </w:p>
         </w:tc>
@@ -7020,12 +8071,24 @@
             </w:pPr>
             <w:r>
               <w:rPr>
-                <w:rFonts w:eastAsiaTheme="minorEastAsia" w:cstheme="minorHAnsi"/>
-                <w:sz w:val="20"/>
-                <w:szCs w:val="20"/>
-              </w:rPr>
-              <w:t>$sqlPassword</w:t>
-            </w:r>
+                <w:rFonts w:ascii="Consolas" w:hAnsi="Consolas" w:cs="Consolas"/>
+                <w:color w:val="FF4500"/>
+                <w:sz w:val="19"/>
+                <w:szCs w:val="19"/>
+              </w:rPr>
+              <w:t>$</w:t>
+            </w:r>
+            <w:proofErr w:type="spellStart"/>
+            <w:r>
+              <w:rPr>
+                <w:rFonts w:ascii="Consolas" w:hAnsi="Consolas" w:cs="Consolas"/>
+                <w:color w:val="FF4500"/>
+                <w:sz w:val="19"/>
+                <w:szCs w:val="19"/>
+              </w:rPr>
+              <w:t>ClientIPAddress</w:t>
+            </w:r>
+            <w:proofErr w:type="spellEnd"/>
           </w:p>
         </w:tc>
         <w:tc>
@@ -7047,13 +8110,21 @@
               <w:rPr>
                 <w:rFonts w:cstheme="minorHAnsi"/>
               </w:rPr>
-              <w:t xml:space="preserve">Provide </w:t>
-            </w:r>
-            <w:r>
-              <w:rPr>
-                <w:rFonts w:cstheme="minorHAnsi"/>
-              </w:rPr>
-              <w:t>SQL Password passed while creating ARM template</w:t>
+              <w:t xml:space="preserve">Open windows </w:t>
+            </w:r>
+            <w:proofErr w:type="spellStart"/>
+            <w:r>
+              <w:rPr>
+                <w:rFonts w:cstheme="minorHAnsi"/>
+              </w:rPr>
+              <w:t>cmd</w:t>
+            </w:r>
+            <w:proofErr w:type="spellEnd"/>
+            <w:r>
+              <w:rPr>
+                <w:rFonts w:cstheme="minorHAnsi"/>
+              </w:rPr>
+              <w:t xml:space="preserve"> prompt and type ipconfig</w:t>
             </w:r>
           </w:p>
         </w:tc>
@@ -7076,7 +8147,23 @@
                 <w:sz w:val="20"/>
                 <w:szCs w:val="20"/>
               </w:rPr>
-              <w:t>This value passed as input parameter in ARM Deployment</w:t>
+              <w:t xml:space="preserve">Your system </w:t>
+            </w:r>
+            <w:r>
+              <w:rPr>
+                <w:rFonts w:cstheme="minorHAnsi"/>
+                <w:sz w:val="20"/>
+                <w:szCs w:val="20"/>
+              </w:rPr>
+              <w:t>IP</w:t>
+            </w:r>
+            <w:r>
+              <w:rPr>
+                <w:rFonts w:cstheme="minorHAnsi"/>
+                <w:sz w:val="20"/>
+                <w:szCs w:val="20"/>
+              </w:rPr>
+              <w:t xml:space="preserve"> address</w:t>
             </w:r>
           </w:p>
         </w:tc>
@@ -7099,101 +8186,24 @@
             </w:pPr>
             <w:r>
               <w:rPr>
-                <w:rFonts w:eastAsiaTheme="minorEastAsia" w:cstheme="minorHAnsi"/>
-                <w:sz w:val="20"/>
-                <w:szCs w:val="20"/>
-              </w:rPr>
-              <w:t>$ClientIPAddress</w:t>
-            </w:r>
-          </w:p>
-        </w:tc>
-        <w:tc>
-          <w:tcPr>
-            <w:tcW w:w="4770" w:type="dxa"/>
-          </w:tcPr>
-          <w:p>
-            <w:pPr>
-              <w:pStyle w:val="NoSpacing"/>
-              <w:numPr>
-                <w:ilvl w:val="0"/>
-                <w:numId w:val="6"/>
-              </w:numPr>
-              <w:rPr>
-                <w:rFonts w:cstheme="minorHAnsi"/>
-              </w:rPr>
-            </w:pPr>
-            <w:r>
-              <w:rPr>
-                <w:rFonts w:cstheme="minorHAnsi"/>
-              </w:rPr>
-              <w:t>Open windows cmd prompt and type ipconfig</w:t>
-            </w:r>
-          </w:p>
-        </w:tc>
-        <w:tc>
-          <w:tcPr>
-            <w:tcW w:w="3458" w:type="dxa"/>
-          </w:tcPr>
-          <w:p>
-            <w:pPr>
-              <w:pStyle w:val="NoSpacing"/>
-              <w:rPr>
-                <w:rFonts w:cstheme="minorHAnsi"/>
-                <w:sz w:val="20"/>
-                <w:szCs w:val="20"/>
-              </w:rPr>
-            </w:pPr>
-            <w:r>
-              <w:rPr>
-                <w:rFonts w:cstheme="minorHAnsi"/>
-                <w:sz w:val="20"/>
-                <w:szCs w:val="20"/>
-              </w:rPr>
-              <w:t xml:space="preserve">Your system </w:t>
-            </w:r>
-            <w:r>
-              <w:rPr>
-                <w:rFonts w:cstheme="minorHAnsi"/>
-                <w:sz w:val="20"/>
-                <w:szCs w:val="20"/>
-              </w:rPr>
-              <w:t>IP</w:t>
-            </w:r>
-            <w:r>
-              <w:rPr>
-                <w:rFonts w:cstheme="minorHAnsi"/>
-                <w:sz w:val="20"/>
-                <w:szCs w:val="20"/>
-              </w:rPr>
-              <w:t xml:space="preserve"> address</w:t>
-            </w:r>
-          </w:p>
-        </w:tc>
-      </w:tr>
-      <w:tr>
-        <w:trPr>
-          <w:trHeight w:val="962"/>
-        </w:trPr>
-        <w:tc>
-          <w:tcPr>
-            <w:tcW w:w="2260" w:type="dxa"/>
-          </w:tcPr>
-          <w:p>
-            <w:pPr>
-              <w:rPr>
-                <w:rFonts w:eastAsiaTheme="minorEastAsia" w:cstheme="minorHAnsi"/>
-                <w:sz w:val="20"/>
-                <w:szCs w:val="20"/>
-              </w:rPr>
-            </w:pPr>
-            <w:r>
-              <w:rPr>
-                <w:rFonts w:eastAsiaTheme="minorEastAsia" w:cstheme="minorHAnsi"/>
-                <w:sz w:val="20"/>
-                <w:szCs w:val="20"/>
-              </w:rPr>
-              <w:t>$ASEOutboundAddress</w:t>
-            </w:r>
+                <w:rFonts w:ascii="Consolas" w:hAnsi="Consolas" w:cs="Consolas"/>
+                <w:color w:val="FF4500"/>
+                <w:sz w:val="19"/>
+                <w:szCs w:val="19"/>
+              </w:rPr>
+              <w:t>$</w:t>
+            </w:r>
+            <w:proofErr w:type="spellStart"/>
+            <w:r>
+              <w:rPr>
+                <w:rFonts w:ascii="Consolas" w:hAnsi="Consolas" w:cs="Consolas"/>
+                <w:color w:val="FF4500"/>
+                <w:sz w:val="19"/>
+                <w:szCs w:val="19"/>
+              </w:rPr>
+              <w:t>ASEOutboundAddress</w:t>
+            </w:r>
+            <w:proofErr w:type="spellEnd"/>
           </w:p>
         </w:tc>
         <w:tc>
@@ -7316,12 +8326,24 @@
             </w:pPr>
             <w:r>
               <w:rPr>
-                <w:rFonts w:eastAsiaTheme="minorEastAsia" w:cstheme="minorHAnsi"/>
-                <w:sz w:val="20"/>
-                <w:szCs w:val="20"/>
-              </w:rPr>
-              <w:t>$SQLADAdministrator</w:t>
-            </w:r>
+                <w:rFonts w:ascii="Consolas" w:hAnsi="Consolas" w:cs="Consolas"/>
+                <w:color w:val="FF4500"/>
+                <w:sz w:val="19"/>
+                <w:szCs w:val="19"/>
+              </w:rPr>
+              <w:t>$</w:t>
+            </w:r>
+            <w:proofErr w:type="spellStart"/>
+            <w:r>
+              <w:rPr>
+                <w:rFonts w:ascii="Consolas" w:hAnsi="Consolas" w:cs="Consolas"/>
+                <w:color w:val="FF4500"/>
+                <w:sz w:val="19"/>
+                <w:szCs w:val="19"/>
+              </w:rPr>
+              <w:t>SQLADAdministrator</w:t>
+            </w:r>
+            <w:proofErr w:type="spellEnd"/>
           </w:p>
         </w:tc>
         <w:tc>
@@ -7394,19 +8416,32 @@
           <w:p>
             <w:pPr>
               <w:rPr>
-                <w:rFonts w:eastAsiaTheme="minorEastAsia" w:cstheme="minorHAnsi"/>
-                <w:sz w:val="20"/>
-                <w:szCs w:val="20"/>
+                <w:rFonts w:ascii="Consolas" w:hAnsi="Consolas" w:cs="Consolas"/>
+                <w:color w:val="FF4500"/>
+                <w:sz w:val="19"/>
+                <w:szCs w:val="19"/>
               </w:rPr>
             </w:pPr>
             <w:r>
               <w:rPr>
-                <w:rFonts w:eastAsiaTheme="minorEastAsia" w:cstheme="minorHAnsi"/>
-                <w:sz w:val="20"/>
-                <w:szCs w:val="20"/>
-              </w:rPr>
-              <w:t>$subscriptionName</w:t>
-            </w:r>
+                <w:rFonts w:ascii="Consolas" w:hAnsi="Consolas" w:cs="Consolas"/>
+                <w:color w:val="FF4500"/>
+                <w:sz w:val="19"/>
+                <w:szCs w:val="19"/>
+              </w:rPr>
+              <w:t>$</w:t>
+            </w:r>
+            <w:proofErr w:type="spellStart"/>
+            <w:r>
+              <w:rPr>
+                <w:rFonts w:ascii="Consolas" w:hAnsi="Consolas" w:cs="Consolas"/>
+                <w:color w:val="FF4500"/>
+                <w:sz w:val="19"/>
+                <w:szCs w:val="19"/>
+              </w:rPr>
+              <w:t>sqlAdministratorLoginPassword</w:t>
+            </w:r>
+            <w:proofErr w:type="spellEnd"/>
           </w:p>
         </w:tc>
         <w:tc>
@@ -7428,40 +8463,7 @@
               <w:rPr>
                 <w:rFonts w:cstheme="minorHAnsi"/>
               </w:rPr>
-              <w:t xml:space="preserve">Login to </w:t>
-            </w:r>
-            <w:hyperlink r:id="rId63" w:history="1">
-              <w:r>
-                <w:rPr>
-                  <w:rStyle w:val="Hyperlink"/>
-                  <w:rFonts w:cstheme="minorHAnsi"/>
-                </w:rPr>
-                <w:t>https://portal.azure.com</w:t>
-              </w:r>
-            </w:hyperlink>
-            <w:r>
-              <w:rPr>
-                <w:rFonts w:cstheme="minorHAnsi"/>
-              </w:rPr>
-              <w:t xml:space="preserve"> </w:t>
-            </w:r>
-          </w:p>
-          <w:p>
-            <w:pPr>
-              <w:pStyle w:val="NoSpacing"/>
-              <w:numPr>
-                <w:ilvl w:val="0"/>
-                <w:numId w:val="6"/>
-              </w:numPr>
-              <w:rPr>
-                <w:rFonts w:cstheme="minorHAnsi"/>
-              </w:rPr>
-            </w:pPr>
-            <w:r>
-              <w:rPr>
-                <w:rFonts w:cstheme="minorHAnsi"/>
-              </w:rPr>
-              <w:t>Open Resource groups and copy subscription name of resource group created using ARM deployment</w:t>
+              <w:t>Provide SQL Password passed while creating ARM template</w:t>
             </w:r>
           </w:p>
         </w:tc>
@@ -7484,7 +8486,7 @@
                 <w:sz w:val="20"/>
                 <w:szCs w:val="20"/>
               </w:rPr>
-              <w:t>Screenshots attached below</w:t>
+              <w:t>This value passed as input parameter in ARM Deployment</w:t>
             </w:r>
           </w:p>
         </w:tc>
@@ -7507,12 +8509,24 @@
             </w:pPr>
             <w:r>
               <w:rPr>
-                <w:rFonts w:eastAsiaTheme="minorEastAsia" w:cstheme="minorHAnsi"/>
-                <w:sz w:val="20"/>
-                <w:szCs w:val="20"/>
-              </w:rPr>
-              <w:t>$KeyVaultName</w:t>
-            </w:r>
+                <w:rFonts w:ascii="Consolas" w:hAnsi="Consolas" w:cs="Consolas"/>
+                <w:color w:val="FF4500"/>
+                <w:sz w:val="19"/>
+                <w:szCs w:val="19"/>
+              </w:rPr>
+              <w:t>$</w:t>
+            </w:r>
+            <w:proofErr w:type="spellStart"/>
+            <w:r>
+              <w:rPr>
+                <w:rFonts w:ascii="Consolas" w:hAnsi="Consolas" w:cs="Consolas"/>
+                <w:color w:val="FF4500"/>
+                <w:sz w:val="19"/>
+                <w:szCs w:val="19"/>
+              </w:rPr>
+              <w:t>subscriptionId</w:t>
+            </w:r>
+            <w:proofErr w:type="spellEnd"/>
           </w:p>
         </w:tc>
         <w:tc>
@@ -7536,6 +8550,136 @@
               </w:rPr>
               <w:t xml:space="preserve">Login to </w:t>
             </w:r>
+            <w:hyperlink r:id="rId63" w:history="1">
+              <w:r>
+                <w:rPr>
+                  <w:rStyle w:val="Hyperlink"/>
+                  <w:rFonts w:cstheme="minorHAnsi"/>
+                </w:rPr>
+                <w:t>https://portal.azure.com</w:t>
+              </w:r>
+            </w:hyperlink>
+            <w:r>
+              <w:rPr>
+                <w:rFonts w:cstheme="minorHAnsi"/>
+              </w:rPr>
+              <w:t xml:space="preserve"> </w:t>
+            </w:r>
+          </w:p>
+          <w:p>
+            <w:pPr>
+              <w:pStyle w:val="NoSpacing"/>
+              <w:numPr>
+                <w:ilvl w:val="0"/>
+                <w:numId w:val="6"/>
+              </w:numPr>
+              <w:rPr>
+                <w:rFonts w:cstheme="minorHAnsi"/>
+              </w:rPr>
+            </w:pPr>
+            <w:r>
+              <w:rPr>
+                <w:rFonts w:cstheme="minorHAnsi"/>
+              </w:rPr>
+              <w:t xml:space="preserve">Open Resource groups and copy subscription </w:t>
+            </w:r>
+            <w:r>
+              <w:rPr>
+                <w:rFonts w:cstheme="minorHAnsi"/>
+              </w:rPr>
+              <w:t>id</w:t>
+            </w:r>
+            <w:r>
+              <w:rPr>
+                <w:rFonts w:cstheme="minorHAnsi"/>
+              </w:rPr>
+              <w:t xml:space="preserve"> of resource group created using ARM deployment</w:t>
+            </w:r>
+          </w:p>
+        </w:tc>
+        <w:tc>
+          <w:tcPr>
+            <w:tcW w:w="3458" w:type="dxa"/>
+          </w:tcPr>
+          <w:p>
+            <w:pPr>
+              <w:pStyle w:val="NoSpacing"/>
+              <w:rPr>
+                <w:rFonts w:cstheme="minorHAnsi"/>
+                <w:sz w:val="20"/>
+                <w:szCs w:val="20"/>
+              </w:rPr>
+            </w:pPr>
+            <w:r>
+              <w:rPr>
+                <w:rFonts w:cstheme="minorHAnsi"/>
+                <w:sz w:val="20"/>
+                <w:szCs w:val="20"/>
+              </w:rPr>
+              <w:t>Screenshots attached below</w:t>
+            </w:r>
+          </w:p>
+        </w:tc>
+      </w:tr>
+      <w:tr>
+        <w:trPr>
+          <w:trHeight w:val="962"/>
+        </w:trPr>
+        <w:tc>
+          <w:tcPr>
+            <w:tcW w:w="2260" w:type="dxa"/>
+          </w:tcPr>
+          <w:p>
+            <w:pPr>
+              <w:rPr>
+                <w:rFonts w:eastAsiaTheme="minorEastAsia" w:cstheme="minorHAnsi"/>
+                <w:sz w:val="20"/>
+                <w:szCs w:val="20"/>
+              </w:rPr>
+            </w:pPr>
+            <w:r>
+              <w:rPr>
+                <w:rFonts w:ascii="Consolas" w:hAnsi="Consolas" w:cs="Consolas"/>
+                <w:color w:val="FF4500"/>
+                <w:sz w:val="19"/>
+                <w:szCs w:val="19"/>
+              </w:rPr>
+              <w:t>$</w:t>
+            </w:r>
+            <w:proofErr w:type="spellStart"/>
+            <w:r>
+              <w:rPr>
+                <w:rFonts w:ascii="Consolas" w:hAnsi="Consolas" w:cs="Consolas"/>
+                <w:color w:val="FF4500"/>
+                <w:sz w:val="19"/>
+                <w:szCs w:val="19"/>
+              </w:rPr>
+              <w:t>KeyVaultName</w:t>
+            </w:r>
+            <w:proofErr w:type="spellEnd"/>
+          </w:p>
+        </w:tc>
+        <w:tc>
+          <w:tcPr>
+            <w:tcW w:w="4770" w:type="dxa"/>
+          </w:tcPr>
+          <w:p>
+            <w:pPr>
+              <w:pStyle w:val="NoSpacing"/>
+              <w:numPr>
+                <w:ilvl w:val="0"/>
+                <w:numId w:val="6"/>
+              </w:numPr>
+              <w:rPr>
+                <w:rFonts w:cstheme="minorHAnsi"/>
+              </w:rPr>
+            </w:pPr>
+            <w:r>
+              <w:rPr>
+                <w:rFonts w:cstheme="minorHAnsi"/>
+              </w:rPr>
+              <w:t xml:space="preserve">Login to </w:t>
+            </w:r>
             <w:hyperlink r:id="rId64" w:history="1">
               <w:r>
                 <w:rPr>
@@ -7604,6 +8748,174 @@
               </w:rPr>
               <w:t>Provide Key Vault Name Created through ARM template</w:t>
             </w:r>
+          </w:p>
+        </w:tc>
+      </w:tr>
+      <w:tr>
+        <w:trPr>
+          <w:trHeight w:val="962"/>
+        </w:trPr>
+        <w:tc>
+          <w:tcPr>
+            <w:tcW w:w="2260" w:type="dxa"/>
+          </w:tcPr>
+          <w:p>
+            <w:pPr>
+              <w:rPr>
+                <w:rFonts w:ascii="Consolas" w:hAnsi="Consolas" w:cs="Consolas"/>
+                <w:color w:val="FF4500"/>
+                <w:sz w:val="19"/>
+                <w:szCs w:val="19"/>
+              </w:rPr>
+            </w:pPr>
+            <w:r>
+              <w:rPr>
+                <w:rFonts w:ascii="Consolas" w:hAnsi="Consolas" w:cs="Consolas"/>
+                <w:color w:val="FF4500"/>
+                <w:sz w:val="19"/>
+                <w:szCs w:val="19"/>
+              </w:rPr>
+              <w:t>$</w:t>
+            </w:r>
+            <w:proofErr w:type="spellStart"/>
+            <w:r>
+              <w:rPr>
+                <w:rFonts w:ascii="Consolas" w:hAnsi="Consolas" w:cs="Consolas"/>
+                <w:color w:val="FF4500"/>
+                <w:sz w:val="19"/>
+                <w:szCs w:val="19"/>
+              </w:rPr>
+              <w:t>azureAdApplicationClientId</w:t>
+            </w:r>
+            <w:proofErr w:type="spellEnd"/>
+          </w:p>
+        </w:tc>
+        <w:tc>
+          <w:tcPr>
+            <w:tcW w:w="4770" w:type="dxa"/>
+          </w:tcPr>
+          <w:p>
+            <w:pPr>
+              <w:pStyle w:val="NoSpacing"/>
+              <w:numPr>
+                <w:ilvl w:val="0"/>
+                <w:numId w:val="6"/>
+              </w:numPr>
+              <w:rPr>
+                <w:rFonts w:cstheme="minorHAnsi"/>
+              </w:rPr>
+            </w:pPr>
+            <w:r>
+              <w:rPr>
+                <w:rFonts w:cstheme="minorHAnsi"/>
+              </w:rPr>
+              <w:t>Provide Azure AD Application Id created through Pre deployment script. Same value passed in ARM Deployment as a parameter</w:t>
+            </w:r>
+          </w:p>
+        </w:tc>
+        <w:tc>
+          <w:tcPr>
+            <w:tcW w:w="3458" w:type="dxa"/>
+          </w:tcPr>
+          <w:p>
+            <w:pPr>
+              <w:pStyle w:val="NoSpacing"/>
+              <w:rPr>
+                <w:rFonts w:cstheme="minorHAnsi"/>
+                <w:sz w:val="20"/>
+                <w:szCs w:val="20"/>
+              </w:rPr>
+            </w:pPr>
+          </w:p>
+        </w:tc>
+      </w:tr>
+      <w:tr>
+        <w:trPr>
+          <w:trHeight w:val="962"/>
+        </w:trPr>
+        <w:tc>
+          <w:tcPr>
+            <w:tcW w:w="2260" w:type="dxa"/>
+          </w:tcPr>
+          <w:p>
+            <w:pPr>
+              <w:rPr>
+                <w:rFonts w:ascii="Consolas" w:hAnsi="Consolas" w:cs="Consolas"/>
+                <w:color w:val="FF4500"/>
+                <w:sz w:val="19"/>
+                <w:szCs w:val="19"/>
+              </w:rPr>
+            </w:pPr>
+            <w:r>
+              <w:rPr>
+                <w:rFonts w:ascii="Consolas" w:hAnsi="Consolas" w:cs="Consolas"/>
+                <w:color w:val="FF4500"/>
+                <w:sz w:val="19"/>
+                <w:szCs w:val="19"/>
+              </w:rPr>
+              <w:t>$</w:t>
+            </w:r>
+            <w:proofErr w:type="spellStart"/>
+            <w:r>
+              <w:rPr>
+                <w:rFonts w:ascii="Consolas" w:hAnsi="Consolas" w:cs="Consolas"/>
+                <w:color w:val="FF4500"/>
+                <w:sz w:val="19"/>
+                <w:szCs w:val="19"/>
+              </w:rPr>
+              <w:t>azureAdApplicationClientSecret</w:t>
+            </w:r>
+            <w:proofErr w:type="spellEnd"/>
+          </w:p>
+        </w:tc>
+        <w:tc>
+          <w:tcPr>
+            <w:tcW w:w="4770" w:type="dxa"/>
+          </w:tcPr>
+          <w:p>
+            <w:pPr>
+              <w:pStyle w:val="NoSpacing"/>
+              <w:numPr>
+                <w:ilvl w:val="0"/>
+                <w:numId w:val="6"/>
+              </w:numPr>
+              <w:rPr>
+                <w:rFonts w:cstheme="minorHAnsi"/>
+              </w:rPr>
+            </w:pPr>
+            <w:r>
+              <w:rPr>
+                <w:rFonts w:cstheme="minorHAnsi"/>
+              </w:rPr>
+              <w:t xml:space="preserve">Provide Azure AD Application </w:t>
+            </w:r>
+            <w:r>
+              <w:rPr>
+                <w:rFonts w:cstheme="minorHAnsi"/>
+              </w:rPr>
+              <w:t>Client Secret</w:t>
+            </w:r>
+            <w:r>
+              <w:rPr>
+                <w:rFonts w:cstheme="minorHAnsi"/>
+              </w:rPr>
+              <w:t xml:space="preserve"> created through Pre deployment script. Same value passed in ARM Deployment as a parameter</w:t>
+            </w:r>
+          </w:p>
+        </w:tc>
+        <w:tc>
+          <w:tcPr>
+            <w:tcW w:w="3458" w:type="dxa"/>
+          </w:tcPr>
+          <w:p>
+            <w:pPr>
+              <w:pStyle w:val="NoSpacing"/>
+              <w:rPr>
+                <w:rFonts w:cstheme="minorHAnsi"/>
+                <w:sz w:val="20"/>
+                <w:szCs w:val="20"/>
+              </w:rPr>
+            </w:pPr>
           </w:p>
         </w:tc>
       </w:tr>
@@ -7694,7 +9006,19 @@
         <w:rPr>
           <w:rFonts w:cstheme="minorHAnsi"/>
         </w:rPr>
-        <w:t>(Screenshot for to Get Subscription Name)</w:t>
+        <w:t xml:space="preserve">(Screenshot for to Get Subscription </w:t>
+      </w:r>
+      <w:r>
+        <w:rPr>
+          <w:rFonts w:cstheme="minorHAnsi"/>
+        </w:rPr>
+        <w:t>Id</w:t>
+      </w:r>
+      <w:r>
+        <w:rPr>
+          <w:rFonts w:cstheme="minorHAnsi"/>
+        </w:rPr>
+        <w:t>)</w:t>
       </w:r>
     </w:p>
     <w:p>
@@ -7707,15 +9031,14 @@
       </w:pPr>
       <w:r>
         <w:rPr>
-          <w:rFonts w:cstheme="minorHAnsi"/>
           <w:noProof/>
         </w:rPr>
         <w:lastRenderedPageBreak/>
         <w:drawing>
-          <wp:inline distT="0" distB="0" distL="0" distR="0" wp14:anchorId="42ACDE19" wp14:editId="7CD13D1F">
-            <wp:extent cx="6858000" cy="2015490"/>
-            <wp:effectExtent l="0" t="0" r="0" b="3810"/>
-            <wp:docPr id="13" name="Picture 13"/>
+          <wp:inline distT="0" distB="0" distL="0" distR="0" wp14:anchorId="40AE52A6" wp14:editId="2ABD1053">
+            <wp:extent cx="6858000" cy="1805305"/>
+            <wp:effectExtent l="0" t="0" r="0" b="4445"/>
+            <wp:docPr id="8" name="Picture 8"/>
             <wp:cNvGraphicFramePr>
               <a:graphicFrameLocks xmlns:a="http://schemas.openxmlformats.org/drawingml/2006/main" noChangeAspect="1"/>
             </wp:cNvGraphicFramePr>
@@ -7735,7 +9058,7 @@
                   <pic:spPr>
                     <a:xfrm>
                       <a:off x="0" y="0"/>
-                      <a:ext cx="6858000" cy="2015490"/>
+                      <a:ext cx="6858000" cy="1805305"/>
                     </a:xfrm>
                     <a:prstGeom prst="rect">
                       <a:avLst/>
@@ -7750,6 +9073,15 @@
     </w:p>
     <w:p>
       <w:pPr>
+        <w:spacing w:before="100" w:after="8" w:line="249" w:lineRule="auto"/>
+        <w:ind w:left="705" w:right="940"/>
+        <w:rPr>
+          <w:rFonts w:cstheme="minorHAnsi"/>
+        </w:rPr>
+      </w:pPr>
+    </w:p>
+    <w:p>
+      <w:pPr>
         <w:pStyle w:val="Heading2"/>
         <w:numPr>
           <w:ilvl w:val="0"/>
@@ -7764,7 +9096,7 @@
           <w:szCs w:val="22"/>
         </w:rPr>
       </w:pPr>
-      <w:bookmarkStart w:id="13" w:name="_Toc475042522"/>
+      <w:bookmarkStart w:id="12" w:name="_Toc475042522"/>
       <w:r>
         <w:rPr>
           <w:rFonts w:eastAsia="Calibri"/>
@@ -7775,7 +9107,7 @@
         </w:rPr>
         <w:t>Sample Values</w:t>
       </w:r>
-      <w:bookmarkEnd w:id="13"/>
+      <w:bookmarkEnd w:id="12"/>
     </w:p>
     <w:p>
       <w:pPr>
@@ -7826,7 +9158,7 @@
       <w:pPr>
         <w:pStyle w:val="Heading2"/>
       </w:pPr>
-      <w:bookmarkStart w:id="14" w:name="_Toc475042523"/>
+      <w:bookmarkStart w:id="13" w:name="_Toc475042523"/>
       <w:r>
         <w:t xml:space="preserve">Run Post Deployment </w:t>
       </w:r>
@@ -7858,7 +9190,25 @@
           <w:sz w:val="22"/>
           <w:szCs w:val="22"/>
         </w:rPr>
-        <w:t xml:space="preserve">Open SQL Server Management using Active directory password authentication and </w:t>
+        <w:t>Open SQL Server Management</w:t>
+      </w:r>
+      <w:r>
+        <w:rPr>
+          <w:rFonts w:asciiTheme="minorHAnsi" w:eastAsia="Calibri" w:hAnsiTheme="minorHAnsi" w:cstheme="minorHAnsi"/>
+          <w:color w:val="333333"/>
+          <w:sz w:val="22"/>
+          <w:szCs w:val="22"/>
+        </w:rPr>
+        <w:t xml:space="preserve"> Studio</w:t>
+      </w:r>
+      <w:r>
+        <w:rPr>
+          <w:rFonts w:asciiTheme="minorHAnsi" w:eastAsia="Calibri" w:hAnsiTheme="minorHAnsi" w:cstheme="minorHAnsi"/>
+          <w:color w:val="333333"/>
+          <w:sz w:val="22"/>
+          <w:szCs w:val="22"/>
+        </w:rPr>
+        <w:t xml:space="preserve"> using Active directory password authentication and </w:t>
       </w:r>
       <w:r>
         <w:rPr>
@@ -7936,9 +9286,11 @@
       <w:r>
         <w:t>Open “</w:t>
       </w:r>
+      <w:proofErr w:type="spellStart"/>
       <w:r>
         <w:t>PostDeploymentSQL.sql</w:t>
       </w:r>
+      <w:proofErr w:type="spellEnd"/>
       <w:r>
         <w:t xml:space="preserve">” script </w:t>
       </w:r>
@@ -7978,32 +9330,25 @@
         </w:numPr>
       </w:pPr>
       <w:r>
+        <w:lastRenderedPageBreak/>
         <w:t>Run the script.</w:t>
       </w:r>
+      <w:bookmarkStart w:id="14" w:name="_GoBack"/>
+      <w:bookmarkEnd w:id="14"/>
     </w:p>
     <w:p>
       <w:pPr>
         <w:pStyle w:val="ListParagraph"/>
       </w:pPr>
-    </w:p>
-    <w:p>
-      <w:pPr>
-        <w:pStyle w:val="ListParagraph"/>
-      </w:pPr>
-    </w:p>
-    <w:p>
-      <w:pPr>
-        <w:pStyle w:val="ListParagraph"/>
-      </w:pPr>
       <w:r>
         <w:rPr>
           <w:noProof/>
         </w:rPr>
         <w:drawing>
-          <wp:inline distT="0" distB="0" distL="0" distR="0" wp14:anchorId="2D7BACD5" wp14:editId="564D7854">
-            <wp:extent cx="6858000" cy="3670935"/>
-            <wp:effectExtent l="0" t="0" r="0" b="5715"/>
-            <wp:docPr id="32" name="Picture 32"/>
+          <wp:inline distT="0" distB="0" distL="0" distR="0" wp14:anchorId="4F211C4B" wp14:editId="28E5A1FB">
+            <wp:extent cx="6858000" cy="3801110"/>
+            <wp:effectExtent l="0" t="0" r="0" b="8890"/>
+            <wp:docPr id="5" name="Picture 5"/>
             <wp:cNvGraphicFramePr>
               <a:graphicFrameLocks xmlns:a="http://schemas.openxmlformats.org/drawingml/2006/main" noChangeAspect="1"/>
             </wp:cNvGraphicFramePr>
@@ -8023,7 +9368,7 @@
                   <pic:spPr>
                     <a:xfrm>
                       <a:off x="0" y="0"/>
-                      <a:ext cx="6858000" cy="3670935"/>
+                      <a:ext cx="6858000" cy="3801110"/>
                     </a:xfrm>
                     <a:prstGeom prst="rect">
                       <a:avLst/>
@@ -8038,6 +9383,16 @@
     </w:p>
     <w:p>
       <w:pPr>
+        <w:pStyle w:val="ListParagraph"/>
+      </w:pPr>
+    </w:p>
+    <w:p>
+      <w:pPr>
+        <w:pStyle w:val="ListParagraph"/>
+      </w:pPr>
+    </w:p>
+    <w:p>
+      <w:pPr>
         <w:ind w:left="576"/>
       </w:pPr>
     </w:p>
@@ -8055,7 +9410,7 @@
       <w:r>
         <w:t>Schedule Runbooks</w:t>
       </w:r>
-      <w:bookmarkEnd w:id="14"/>
+      <w:bookmarkEnd w:id="13"/>
     </w:p>
     <w:p>
       <w:pPr>
@@ -8282,20 +9637,33 @@
         <w:rPr>
           <w:rFonts w:eastAsia="Calibri" w:cstheme="minorHAnsi"/>
         </w:rPr>
-        <w:lastRenderedPageBreak/>
         <w:t>This is cur</w:t>
       </w:r>
       <w:r>
         <w:rPr>
           <w:rFonts w:eastAsia="Calibri" w:cstheme="minorHAnsi"/>
         </w:rPr>
-        <w:t>rently a manual process as ARM J</w:t>
-      </w:r>
+        <w:t xml:space="preserve">rently a manual process as ARM </w:t>
+      </w:r>
+      <w:proofErr w:type="spellStart"/>
       <w:r>
         <w:rPr>
           <w:rFonts w:eastAsia="Calibri" w:cstheme="minorHAnsi"/>
         </w:rPr>
-        <w:t>son deploys do not yet support creation of OMS views.</w:t>
+        <w:t>J</w:t>
+      </w:r>
+      <w:r>
+        <w:rPr>
+          <w:rFonts w:eastAsia="Calibri" w:cstheme="minorHAnsi"/>
+        </w:rPr>
+        <w:t>son</w:t>
+      </w:r>
+      <w:proofErr w:type="spellEnd"/>
+      <w:r>
+        <w:rPr>
+          <w:rFonts w:eastAsia="Calibri" w:cstheme="minorHAnsi"/>
+        </w:rPr>
+        <w:t xml:space="preserve"> deploys do not yet support creation of OMS views.</w:t>
       </w:r>
     </w:p>
     <w:p>
@@ -8509,6 +9877,7 @@
         <w:rPr>
           <w:rFonts w:cstheme="minorHAnsi"/>
         </w:rPr>
+        <w:lastRenderedPageBreak/>
         <w:t>Import SQL DB view by clicking on the Import button and browsing to the file (</w:t>
       </w:r>
       <w:r>
@@ -8517,17 +9886,33 @@
         </w:rPr>
         <w:t>.\</w:t>
       </w:r>
+      <w:proofErr w:type="spellStart"/>
       <w:r>
         <w:rPr>
           <w:rFonts w:cstheme="minorHAnsi"/>
         </w:rPr>
         <w:t>omsDashboards</w:t>
       </w:r>
-      <w:r>
-        <w:rPr>
-          <w:rFonts w:cstheme="minorHAnsi"/>
-        </w:rPr>
-        <w:t>\OMSSQLDBAzureMonitoringSolution.omsview)</w:t>
+      <w:proofErr w:type="spellEnd"/>
+      <w:r>
+        <w:rPr>
+          <w:rFonts w:cstheme="minorHAnsi"/>
+        </w:rPr>
+        <w:t>\</w:t>
+      </w:r>
+      <w:proofErr w:type="spellStart"/>
+      <w:r>
+        <w:rPr>
+          <w:rFonts w:cstheme="minorHAnsi"/>
+        </w:rPr>
+        <w:t>OMSSQLDBAzureMonitoringSolution.omsview</w:t>
+      </w:r>
+      <w:proofErr w:type="spellEnd"/>
+      <w:r>
+        <w:rPr>
+          <w:rFonts w:cstheme="minorHAnsi"/>
+        </w:rPr>
+        <w:t>)</w:t>
       </w:r>
     </w:p>
     <w:p>
@@ -8541,7 +9926,6 @@
           <w:rFonts w:cstheme="minorHAnsi"/>
           <w:noProof/>
         </w:rPr>
-        <w:lastRenderedPageBreak/>
         <w:drawing>
           <wp:inline distT="0" distB="0" distL="0" distR="0" wp14:anchorId="0F677F80" wp14:editId="10930F65">
             <wp:extent cx="5943600" cy="2971800"/>
@@ -8664,18 +10048,28 @@
         </w:rPr>
         <w:t xml:space="preserve">board. Import view </w:t>
       </w:r>
+      <w:proofErr w:type="spellStart"/>
       <w:r>
         <w:rPr>
           <w:rFonts w:cstheme="minorHAnsi"/>
         </w:rPr>
         <w:t>omsDashboards</w:t>
       </w:r>
-      <w:r>
-        <w:rPr>
-          <w:rFonts w:cstheme="minorHAnsi"/>
-        </w:rPr>
-        <w:t>\ OMSWebAppAzureMonitoringSolution.omsview</w:t>
-      </w:r>
+      <w:proofErr w:type="spellEnd"/>
+      <w:r>
+        <w:rPr>
+          <w:rFonts w:cstheme="minorHAnsi"/>
+        </w:rPr>
+        <w:t xml:space="preserve">\ </w:t>
+      </w:r>
+      <w:proofErr w:type="spellStart"/>
+      <w:r>
+        <w:rPr>
+          <w:rFonts w:cstheme="minorHAnsi"/>
+        </w:rPr>
+        <w:t>OMSWebAppAzureMonitoringSolution.omsview</w:t>
+      </w:r>
+      <w:proofErr w:type="spellEnd"/>
     </w:p>
     <w:p>
       <w:pPr>
@@ -9425,10 +10819,16 @@
         <w:annotationRef/>
       </w:r>
       <w:r>
-        <w:t>This section is not needed as the PreDeployment script automates it for the customer.</w:t>
-      </w:r>
-      <w:bookmarkStart w:id="3" w:name="_GoBack"/>
-      <w:bookmarkEnd w:id="3"/>
+        <w:t xml:space="preserve">This section is not needed as the </w:t>
+      </w:r>
+      <w:proofErr w:type="spellStart"/>
+      <w:r>
+        <w:t>PreDeployment</w:t>
+      </w:r>
+      <w:proofErr w:type="spellEnd"/>
+      <w:r>
+        <w:t xml:space="preserve"> script automates it for the customer.</w:t>
+      </w:r>
     </w:p>
   </w:comment>
 </w:comments>
@@ -13576,7 +14976,7 @@
 </file>
 
 <file path=customXml/itemProps2.xml><?xml version="1.0" encoding="utf-8"?>
-<ds:datastoreItem xmlns:ds="http://schemas.openxmlformats.org/officeDocument/2006/customXml" ds:itemID="{33D91B36-CD2E-45A7-AA49-4B53A35EBB8A}">
+<ds:datastoreItem xmlns:ds="http://schemas.openxmlformats.org/officeDocument/2006/customXml" ds:itemID="{011F708D-2EF9-417E-9B63-D3A40F105C63}">
   <ds:schemaRefs>
     <ds:schemaRef ds:uri="http://schemas.openxmlformats.org/officeDocument/2006/bibliography"/>
   </ds:schemaRefs>

</xml_diff>